<commit_message>
Most components now redendering  as desired.
</commit_message>
<xml_diff>
--- a/misc&Notes/HDip Bibliography & Notes.docx
+++ b/misc&Notes/HDip Bibliography & Notes.docx
@@ -343,59 +343,190 @@
     <w:p>
       <w:pPr>
         <w:pStyle w:val="NormalWeb"/>
-        <w:ind w:left="567" w:hanging="567"/>
       </w:pPr>
+      <w:proofErr w:type="spellStart"/>
+      <w:r>
+        <w:t>Abeln</w:t>
+      </w:r>
+      <w:proofErr w:type="spellEnd"/>
+      <w:r>
+        <w:t xml:space="preserve"> , M. (2019) </w:t>
+      </w:r>
       <w:r>
         <w:rPr>
           <w:i/>
           <w:iCs/>
         </w:rPr>
-        <w:t>JSX in depth</w:t>
-      </w:r>
-      <w:r>
-        <w:t xml:space="preserve"> (no date) </w:t>
-      </w:r>
+        <w:t xml:space="preserve">What is the purpose of having two running ports when we working with </w:t>
+      </w:r>
+      <w:proofErr w:type="spellStart"/>
       <w:r>
         <w:rPr>
           <w:i/>
           <w:iCs/>
         </w:rPr>
-        <w:t>React</w:t>
-      </w:r>
-      <w:r>
-        <w:t xml:space="preserve">. ReactJS. Available at: https://reactjs.org/docs/jsx-in-depth.html (Accessed: December 13, 2022). </w:t>
+        <w:t>reactjs</w:t>
+      </w:r>
+      <w:proofErr w:type="spellEnd"/>
+      <w:r>
+        <w:rPr>
+          <w:i/>
+          <w:iCs/>
+        </w:rPr>
+        <w:t xml:space="preserve"> and </w:t>
+      </w:r>
+      <w:proofErr w:type="spellStart"/>
+      <w:r>
+        <w:rPr>
+          <w:i/>
+          <w:iCs/>
+        </w:rPr>
+        <w:t>nodejs</w:t>
+      </w:r>
+      <w:proofErr w:type="spellEnd"/>
+      <w:r>
+        <w:rPr>
+          <w:i/>
+          <w:iCs/>
+        </w:rPr>
+        <w:t>?</w:t>
+      </w:r>
+      <w:r>
+        <w:t xml:space="preserve">, </w:t>
+      </w:r>
+      <w:r>
+        <w:rPr>
+          <w:i/>
+          <w:iCs/>
+        </w:rPr>
+        <w:t>Stack Overflow</w:t>
+      </w:r>
+      <w:r>
+        <w:t xml:space="preserve">. Available at: https://stackoverflow.com/questions/57362813/what-is-the-purpose-of-having-two-running-ports-when-we-working-with-reactjs-and (Accessed: December 19, 2022). </w:t>
       </w:r>
     </w:p>
     <w:p>
       <w:pPr>
         <w:pStyle w:val="NormalWeb"/>
-        <w:ind w:left="567" w:hanging="567"/>
       </w:pPr>
       <w:r>
         <w:rPr>
           <w:i/>
           <w:iCs/>
         </w:rPr>
-        <w:t>Overview of blocking vs Non-Blocking</w:t>
-      </w:r>
-      <w:r>
-        <w:t>,</w:t>
-      </w:r>
-      <w:r>
-        <w:t xml:space="preserve"> </w:t>
-      </w:r>
-      <w:r>
-        <w:t xml:space="preserve">(no date)  </w:t>
+        <w:t>JSX in depth</w:t>
+      </w:r>
+      <w:r>
+        <w:t xml:space="preserve"> (no date) </w:t>
       </w:r>
       <w:r>
         <w:rPr>
           <w:i/>
           <w:iCs/>
         </w:rPr>
+        <w:t>React</w:t>
+      </w:r>
+      <w:r>
+        <w:t xml:space="preserve">. ReactJS. Available at: https://reactjs.org/docs/jsx-in-depth.htm (Accessed: December 13, 2022). </w:t>
+      </w:r>
+    </w:p>
+    <w:p>
+      <w:pPr>
+        <w:pStyle w:val="NormalWeb"/>
+      </w:pPr>
+      <w:r>
+        <w:t xml:space="preserve">Node.js (no date) </w:t>
+      </w:r>
+      <w:r>
+        <w:rPr>
+          <w:i/>
+          <w:iCs/>
+        </w:rPr>
+        <w:t>Overview of blocking vs Non-Blocking</w:t>
+      </w:r>
+      <w:r>
+        <w:t xml:space="preserve">, </w:t>
+      </w:r>
+      <w:r>
+        <w:rPr>
+          <w:i/>
+          <w:iCs/>
+        </w:rPr>
         <w:t>Node.js</w:t>
       </w:r>
       <w:r>
         <w:t xml:space="preserve">. Node.js. Available at: https://nodejs.org/en/docs/guides/blocking-vs-non-blocking/ (Accessed: December 13, 2022). </w:t>
+      </w:r>
+    </w:p>
+    <w:p>
+      <w:pPr>
+        <w:pStyle w:val="NormalWeb"/>
+      </w:pPr>
+      <w:proofErr w:type="spellStart"/>
+      <w:r>
+        <w:t>Patadiya</w:t>
+      </w:r>
+      <w:proofErr w:type="spellEnd"/>
+      <w:r>
+        <w:t xml:space="preserve">, J. (2022) </w:t>
+      </w:r>
+      <w:r>
+        <w:rPr>
+          <w:i/>
+          <w:iCs/>
+        </w:rPr>
+        <w:t>React vs react native - key difference, features, advantages</w:t>
+      </w:r>
+      <w:r>
+        <w:t xml:space="preserve">, </w:t>
+      </w:r>
+      <w:proofErr w:type="spellStart"/>
+      <w:r>
+        <w:rPr>
+          <w:i/>
+          <w:iCs/>
+        </w:rPr>
+        <w:t>Radixweb</w:t>
+      </w:r>
+      <w:proofErr w:type="spellEnd"/>
+      <w:r>
+        <w:t xml:space="preserve">. </w:t>
+      </w:r>
+      <w:proofErr w:type="spellStart"/>
+      <w:r>
+        <w:t>Radixweb</w:t>
+      </w:r>
+      <w:proofErr w:type="spellEnd"/>
+      <w:r>
+        <w:t xml:space="preserve">. Available at: https://radixweb.com/blog/react-vs-react-native (Accessed: December 19, 2022). </w:t>
+      </w:r>
+    </w:p>
+    <w:p>
+      <w:pPr>
+        <w:pStyle w:val="NormalWeb"/>
+      </w:pPr>
+      <w:r>
+        <w:t xml:space="preserve">Raj, V. (2019) </w:t>
+      </w:r>
+      <w:r>
+        <w:rPr>
+          <w:i/>
+          <w:iCs/>
+        </w:rPr>
+        <w:t>Running react and node.js in one shot with concurrently!</w:t>
+      </w:r>
+      <w:r>
+        <w:t xml:space="preserve">, </w:t>
+      </w:r>
+      <w:r>
+        <w:rPr>
+          <w:i/>
+          <w:iCs/>
+        </w:rPr>
+        <w:t>DEV Community</w:t>
+      </w:r>
+      <w:r>
+        <w:t xml:space="preserve">. DEV Community. Available at: https://dev.to/numtostr/running-react-and-node-js-in-one-shot-with-concurrently-2oac (Accessed: December 19, 2022). </w:t>
       </w:r>
     </w:p>
     <w:p>

</xml_diff>

<commit_message>
More donkey  work with duplicating processes across POST use cases but window  alerts still not rendering for some reason.
</commit_message>
<xml_diff>
--- a/misc&Notes/HDip Bibliography & Notes.docx
+++ b/misc&Notes/HDip Bibliography & Notes.docx
@@ -528,6 +528,91 @@
       <w:r>
         <w:t xml:space="preserve">. DEV Community. Available at: https://dev.to/numtostr/running-react-and-node-js-in-one-shot-with-concurrently-2oac (Accessed: December 19, 2022). </w:t>
       </w:r>
+    </w:p>
+    <w:p>
+      <w:pPr>
+        <w:pStyle w:val="NormalWeb"/>
+      </w:pPr>
+      <w:r>
+        <w:rPr>
+          <w:i/>
+          <w:iCs/>
+        </w:rPr>
+        <w:t>React ES6 arrow functions</w:t>
+      </w:r>
+      <w:r>
+        <w:t xml:space="preserve"> (no date) </w:t>
+      </w:r>
+      <w:r>
+        <w:rPr>
+          <w:i/>
+          <w:iCs/>
+        </w:rPr>
+        <w:t>W3 Schools</w:t>
+      </w:r>
+      <w:r>
+        <w:t xml:space="preserve">. Available at: https://www.w3schools.com/react/react_es6_arrow.asp (Accessed: December 19, 2022). </w:t>
+      </w:r>
+    </w:p>
+    <w:p>
+      <w:pPr>
+        <w:pStyle w:val="NormalWeb"/>
+      </w:pPr>
+      <w:r>
+        <w:rPr>
+          <w:i/>
+          <w:iCs/>
+        </w:rPr>
+        <w:t>React ES6 spread operator</w:t>
+      </w:r>
+      <w:r>
+        <w:t xml:space="preserve"> (no date) </w:t>
+      </w:r>
+      <w:r>
+        <w:rPr>
+          <w:i/>
+          <w:iCs/>
+        </w:rPr>
+        <w:t>W3 Schools</w:t>
+      </w:r>
+      <w:r>
+        <w:t xml:space="preserve">. Available at: https://www.w3schools.com/react/react_es6_spread.asp (Accessed: December 19, 2022). </w:t>
+      </w:r>
+    </w:p>
+    <w:p>
+      <w:pPr>
+        <w:pStyle w:val="NormalWeb"/>
+      </w:pPr>
+      <w:r>
+        <w:rPr>
+          <w:i/>
+          <w:iCs/>
+        </w:rPr>
+        <w:t>Using the State Hook</w:t>
+      </w:r>
+      <w:r>
+        <w:t xml:space="preserve"> (no date) </w:t>
+      </w:r>
+      <w:r>
+        <w:rPr>
+          <w:i/>
+          <w:iCs/>
+        </w:rPr>
+        <w:t>React</w:t>
+      </w:r>
+      <w:r>
+        <w:t xml:space="preserve">. Available at: https://reactjs.org/docs/hooks-state.html (Accessed: December 19, 2022). </w:t>
+      </w:r>
+    </w:p>
+    <w:p>
+      <w:pPr>
+        <w:pStyle w:val="NormalWeb"/>
+      </w:pPr>
+    </w:p>
+    <w:p>
+      <w:pPr>
+        <w:pStyle w:val="NormalWeb"/>
+      </w:pPr>
     </w:p>
     <w:p>
       <w:pPr>

</xml_diff>

<commit_message>
Huge commit with  Redux and state management taking some shape. Still some issues with posting to api routes.
</commit_message>
<xml_diff>
--- a/misc&Notes/HDip Bibliography & Notes.docx
+++ b/misc&Notes/HDip Bibliography & Notes.docx
@@ -3,11 +3,23 @@
 <w:document xmlns:wpc="http://schemas.microsoft.com/office/word/2010/wordprocessingCanvas" xmlns:cx="http://schemas.microsoft.com/office/drawing/2014/chartex" xmlns:cx1="http://schemas.microsoft.com/office/drawing/2015/9/8/chartex" xmlns:cx2="http://schemas.microsoft.com/office/drawing/2015/10/21/chartex" xmlns:cx3="http://schemas.microsoft.com/office/drawing/2016/5/9/chartex" xmlns:cx4="http://schemas.microsoft.com/office/drawing/2016/5/10/chartex" xmlns:cx5="http://schemas.microsoft.com/office/drawing/2016/5/11/chartex" xmlns:cx6="http://schemas.microsoft.com/office/drawing/2016/5/12/chartex" xmlns:cx7="http://schemas.microsoft.com/office/drawing/2016/5/13/chartex" xmlns:cx8="http://schemas.microsoft.com/office/drawing/2016/5/14/chartex" xmlns:mc="http://schemas.openxmlformats.org/markup-compatibility/2006" xmlns:aink="http://schemas.microsoft.com/office/drawing/2016/ink" xmlns:am3d="http://schemas.microsoft.com/office/drawing/2017/model3d" xmlns:o="urn:schemas-microsoft-com:office:office" xmlns:oel="http://schemas.microsoft.com/office/2019/extlst" xmlns:r="http://schemas.openxmlformats.org/officeDocument/2006/relationships" xmlns:m="http://schemas.openxmlformats.org/officeDocument/2006/math" xmlns:v="urn:schemas-microsoft-com:vml" xmlns:wp14="http://schemas.microsoft.com/office/word/2010/wordprocessingDrawing" xmlns:wp="http://schemas.openxmlformats.org/drawingml/2006/wordprocessingDrawing" xmlns:w10="urn:schemas-microsoft-com:office:word" xmlns:w="http://schemas.openxmlformats.org/wordprocessingml/2006/main" xmlns:w14="http://schemas.microsoft.com/office/word/2010/wordml" xmlns:w15="http://schemas.microsoft.com/office/word/2012/wordml" xmlns:w16cex="http://schemas.microsoft.com/office/word/2018/wordml/cex" xmlns:w16cid="http://schemas.microsoft.com/office/word/2016/wordml/cid" xmlns:w16="http://schemas.microsoft.com/office/word/2018/wordml" xmlns:w16sdtdh="http://schemas.microsoft.com/office/word/2020/wordml/sdtdatahash" xmlns:w16se="http://schemas.microsoft.com/office/word/2015/wordml/symex" xmlns:wpg="http://schemas.microsoft.com/office/word/2010/wordprocessingGroup" xmlns:wpi="http://schemas.microsoft.com/office/word/2010/wordprocessingInk" xmlns:wne="http://schemas.microsoft.com/office/word/2006/wordml" xmlns:wps="http://schemas.microsoft.com/office/word/2010/wordprocessingShape" mc:Ignorable="w14 w15 w16se w16cid w16 w16cex w16sdtdh wp14">
   <w:body>
     <w:p>
-      <w:proofErr w:type="spellStart"/>
-      <w:r>
-        <w:t>ExpressJS</w:t>
-      </w:r>
-      <w:proofErr w:type="spellEnd"/>
+      <w:pPr>
+        <w:rPr>
+          <w:sz w:val="52"/>
+          <w:szCs w:val="52"/>
+        </w:rPr>
+      </w:pPr>
+      <w:r>
+        <w:rPr>
+          <w:sz w:val="52"/>
+          <w:szCs w:val="52"/>
+        </w:rPr>
+        <w:t>PROPS = PROPERTIES!</w:t>
+      </w:r>
+    </w:p>
+    <w:p/>
+    <w:p/>
+    <w:p>
       <w:r>
         <w:t xml:space="preserve">: </w:t>
       </w:r>
@@ -410,10 +422,147 @@
         <w:pStyle w:val="NormalWeb"/>
       </w:pPr>
       <w:r>
-        <w:rPr>
-          <w:i/>
-          <w:iCs/>
-        </w:rPr>
+        <w:t xml:space="preserve">Admin (2022) </w:t>
+      </w:r>
+      <w:r>
+        <w:rPr>
+          <w:i/>
+          <w:iCs/>
+        </w:rPr>
+        <w:t>Redux in ReactJS</w:t>
+      </w:r>
+      <w:r>
+        <w:t xml:space="preserve">, </w:t>
+      </w:r>
+      <w:r>
+        <w:rPr>
+          <w:i/>
+          <w:iCs/>
+        </w:rPr>
+        <w:t>W3schools</w:t>
+      </w:r>
+      <w:r>
+        <w:t xml:space="preserve">. Available at: https://www.w3schools.blog/redux-reactjs (Accessed: December 20, 2022). </w:t>
+      </w:r>
+    </w:p>
+    <w:p>
+      <w:pPr>
+        <w:pStyle w:val="NormalWeb"/>
+      </w:pPr>
+      <w:r>
+        <w:t xml:space="preserve">Erikson, M. (2022) </w:t>
+      </w:r>
+      <w:r>
+        <w:rPr>
+          <w:i/>
+          <w:iCs/>
+        </w:rPr>
+        <w:t xml:space="preserve">Redux </w:t>
+      </w:r>
+      <w:proofErr w:type="spellStart"/>
+      <w:r>
+        <w:rPr>
+          <w:i/>
+          <w:iCs/>
+        </w:rPr>
+        <w:t>createstore</w:t>
+      </w:r>
+      <w:proofErr w:type="spellEnd"/>
+      <w:r>
+        <w:rPr>
+          <w:i/>
+          <w:iCs/>
+        </w:rPr>
+        <w:t xml:space="preserve">() is deprecated - cannot get state from </w:t>
+      </w:r>
+      <w:proofErr w:type="spellStart"/>
+      <w:r>
+        <w:rPr>
+          <w:i/>
+          <w:iCs/>
+        </w:rPr>
+        <w:t>getState</w:t>
+      </w:r>
+      <w:proofErr w:type="spellEnd"/>
+      <w:r>
+        <w:rPr>
+          <w:i/>
+          <w:iCs/>
+        </w:rPr>
+        <w:t>() in Redux Action</w:t>
+      </w:r>
+      <w:r>
+        <w:t xml:space="preserve">, </w:t>
+      </w:r>
+      <w:r>
+        <w:rPr>
+          <w:i/>
+          <w:iCs/>
+        </w:rPr>
+        <w:t>Stack Overflow</w:t>
+      </w:r>
+      <w:r>
+        <w:t xml:space="preserve">. Available at: https://stackoverflow.com/a/71947129/19219155 (Accessed: December 20, 2022). </w:t>
+      </w:r>
+    </w:p>
+    <w:p>
+      <w:pPr>
+        <w:pStyle w:val="NormalWeb"/>
+      </w:pPr>
+    </w:p>
+    <w:p>
+      <w:pPr>
+        <w:pStyle w:val="NormalWeb"/>
+      </w:pPr>
+    </w:p>
+    <w:p>
+      <w:pPr>
+        <w:pStyle w:val="NormalWeb"/>
+      </w:pPr>
+      <w:proofErr w:type="spellStart"/>
+      <w:r>
+        <w:t>Fatunmbi</w:t>
+      </w:r>
+      <w:proofErr w:type="spellEnd"/>
+      <w:r>
+        <w:t xml:space="preserve">, T. (2022) </w:t>
+      </w:r>
+      <w:r>
+        <w:rPr>
+          <w:i/>
+          <w:iCs/>
+        </w:rPr>
+        <w:t>A comparison of cookies and tokens for secure authentication</w:t>
+      </w:r>
+      <w:r>
+        <w:t xml:space="preserve">, </w:t>
+      </w:r>
+      <w:r>
+        <w:rPr>
+          <w:i/>
+          <w:iCs/>
+        </w:rPr>
+        <w:t>Okta Developer</w:t>
+      </w:r>
+      <w:r>
+        <w:t xml:space="preserve">. Okta Inc. Available at: https://developer.okta.com/blog/2022/02/08/cookies-vs-tokens#:~:text=Cookies%20and%20tokens%20are%20two,characters%20created%20by%20the%20server. (Accessed: October 4th, 2022). </w:t>
+      </w:r>
+    </w:p>
+    <w:p>
+      <w:pPr>
+        <w:pStyle w:val="NormalWeb"/>
+      </w:pPr>
+    </w:p>
+    <w:p>
+      <w:pPr>
+        <w:pStyle w:val="NormalWeb"/>
+      </w:pPr>
+      <w:r>
+        <w:rPr>
+          <w:i/>
+          <w:iCs/>
+        </w:rPr>
+        <w:lastRenderedPageBreak/>
         <w:t>JSX in depth</w:t>
       </w:r>
       <w:r>
@@ -464,6 +613,45 @@
       </w:pPr>
       <w:proofErr w:type="spellStart"/>
       <w:r>
+        <w:rPr>
+          <w:i/>
+          <w:iCs/>
+        </w:rPr>
+        <w:t>Openid</w:t>
+      </w:r>
+      <w:proofErr w:type="spellEnd"/>
+      <w:r>
+        <w:rPr>
+          <w:i/>
+          <w:iCs/>
+        </w:rPr>
+        <w:t xml:space="preserve"> Connect</w:t>
+      </w:r>
+      <w:r>
+        <w:t xml:space="preserve"> (2022) </w:t>
+      </w:r>
+      <w:r>
+        <w:rPr>
+          <w:i/>
+          <w:iCs/>
+        </w:rPr>
+        <w:t>IBM.com</w:t>
+      </w:r>
+      <w:r>
+        <w:t xml:space="preserve">. International Business Machines Inc. Available at: https://www.ibm.com/docs/en/was-liberty/base?topic=liberty-openid-connect (Accessed: December 19, 2022). </w:t>
+      </w:r>
+    </w:p>
+    <w:p>
+      <w:pPr>
+        <w:pStyle w:val="NormalWeb"/>
+      </w:pPr>
+    </w:p>
+    <w:p>
+      <w:pPr>
+        <w:pStyle w:val="NormalWeb"/>
+      </w:pPr>
+      <w:proofErr w:type="spellStart"/>
+      <w:r>
         <w:t>Patadiya</w:t>
       </w:r>
       <w:proofErr w:type="spellEnd"/>
@@ -588,6 +776,45 @@
           <w:i/>
           <w:iCs/>
         </w:rPr>
+        <w:t xml:space="preserve">Start using your </w:t>
+      </w:r>
+      <w:proofErr w:type="spellStart"/>
+      <w:r>
+        <w:rPr>
+          <w:i/>
+          <w:iCs/>
+        </w:rPr>
+        <w:t>openid</w:t>
+      </w:r>
+      <w:proofErr w:type="spellEnd"/>
+      <w:r>
+        <w:t xml:space="preserve"> (2012) </w:t>
+      </w:r>
+      <w:r>
+        <w:rPr>
+          <w:i/>
+          <w:iCs/>
+        </w:rPr>
+        <w:t>OpenID</w:t>
+      </w:r>
+      <w:r>
+        <w:t xml:space="preserve">. Available at: https://openid.net/start-using-your-openid/ (Accessed: November 8, 2022). </w:t>
+      </w:r>
+    </w:p>
+    <w:p>
+      <w:pPr>
+        <w:pStyle w:val="NormalWeb"/>
+      </w:pPr>
+    </w:p>
+    <w:p>
+      <w:pPr>
+        <w:pStyle w:val="NormalWeb"/>
+      </w:pPr>
+      <w:r>
+        <w:rPr>
+          <w:i/>
+          <w:iCs/>
+        </w:rPr>
         <w:t>Using the State Hook</w:t>
       </w:r>
       <w:r>
@@ -602,6 +829,33 @@
       </w:r>
       <w:r>
         <w:t xml:space="preserve">. Available at: https://reactjs.org/docs/hooks-state.html (Accessed: December 19, 2022). </w:t>
+      </w:r>
+    </w:p>
+    <w:p>
+      <w:pPr>
+        <w:pStyle w:val="NormalWeb"/>
+      </w:pPr>
+      <w:r>
+        <w:rPr>
+          <w:i/>
+          <w:iCs/>
+        </w:rPr>
+        <w:t>Why redux toolkit is how to use Redux Today</w:t>
+      </w:r>
+      <w:r>
+        <w:t xml:space="preserve"> (2022) </w:t>
+      </w:r>
+      <w:proofErr w:type="spellStart"/>
+      <w:r>
+        <w:rPr>
+          <w:i/>
+          <w:iCs/>
+        </w:rPr>
+        <w:t>ReduxJS</w:t>
+      </w:r>
+      <w:proofErr w:type="spellEnd"/>
+      <w:r>
+        <w:t xml:space="preserve">. Available at: https://redux.js.org/introduction/why-rtk-is-redux-today (Accessed: December 20, 2022). </w:t>
       </w:r>
     </w:p>
     <w:p>

</xml_diff>

<commit_message>
FINALLY registering both types of users from UI and into MongoDB following CORS middleware implementation and better UI to API HTTP routing.
</commit_message>
<xml_diff>
--- a/misc&Notes/HDip Bibliography & Notes.docx
+++ b/misc&Notes/HDip Bibliography & Notes.docx
@@ -449,6 +449,50 @@
       <w:pPr>
         <w:pStyle w:val="NormalWeb"/>
       </w:pPr>
+      <w:proofErr w:type="spellStart"/>
+      <w:r>
+        <w:t>Eich</w:t>
+      </w:r>
+      <w:proofErr w:type="spellEnd"/>
+      <w:r>
+        <w:t xml:space="preserve">, B. and Friedman, L. (2021) “Brendan </w:t>
+      </w:r>
+      <w:proofErr w:type="spellStart"/>
+      <w:r>
+        <w:t>Eich</w:t>
+      </w:r>
+      <w:proofErr w:type="spellEnd"/>
+      <w:r>
+        <w:t xml:space="preserve">: JavaScript, Firefox, Mozilla, and Brave | Lex </w:t>
+      </w:r>
+      <w:proofErr w:type="spellStart"/>
+      <w:r>
+        <w:t>Fridman</w:t>
+      </w:r>
+      <w:proofErr w:type="spellEnd"/>
+      <w:r>
+        <w:t xml:space="preserve"> Podcast #160,” </w:t>
+      </w:r>
+      <w:r>
+        <w:rPr>
+          <w:i/>
+          <w:iCs/>
+        </w:rPr>
+        <w:t>The Lex Friedman Podcast</w:t>
+      </w:r>
+      <w:r>
+        <w:t xml:space="preserve">. Available at: https://www.youtube.com/watch?v=krB0enBeSiE&amp;ab_channel=LexFridman (Accessed: November 30, 2022). </w:t>
+      </w:r>
+    </w:p>
+    <w:p>
+      <w:pPr>
+        <w:pStyle w:val="NormalWeb"/>
+      </w:pPr>
+    </w:p>
+    <w:p>
+      <w:pPr>
+        <w:pStyle w:val="NormalWeb"/>
+      </w:pPr>
       <w:r>
         <w:t xml:space="preserve">Erikson, M. (2022) </w:t>
       </w:r>
@@ -521,6 +565,7 @@
       </w:pPr>
       <w:proofErr w:type="spellStart"/>
       <w:r>
+        <w:lastRenderedPageBreak/>
         <w:t>Fatunmbi</w:t>
       </w:r>
       <w:proofErr w:type="spellEnd"/>
@@ -562,244 +607,373 @@
           <w:i/>
           <w:iCs/>
         </w:rPr>
+        <w:t>JavaScript Async</w:t>
+      </w:r>
+      <w:r>
+        <w:t xml:space="preserve"> (no date) </w:t>
+      </w:r>
+      <w:r>
+        <w:rPr>
+          <w:i/>
+          <w:iCs/>
+        </w:rPr>
+        <w:t>W3 Schools</w:t>
+      </w:r>
+      <w:r>
+        <w:t xml:space="preserve">. Available at: https://www.w3schools.com/js/js_async.asp#:~:text=async%20makes%20a%20function%20return,function%20wait%20for%20a%20Promise (Accessed: October 19, 2022). </w:t>
+      </w:r>
+    </w:p>
+    <w:p>
+      <w:pPr>
+        <w:pStyle w:val="NormalWeb"/>
+      </w:pPr>
+    </w:p>
+    <w:p>
+      <w:pPr>
+        <w:pStyle w:val="NormalWeb"/>
+      </w:pPr>
+    </w:p>
+    <w:p>
+      <w:pPr>
+        <w:pStyle w:val="NormalWeb"/>
+      </w:pPr>
+      <w:r>
+        <w:rPr>
+          <w:i/>
+          <w:iCs/>
+        </w:rPr>
+        <w:t>JSX in depth</w:t>
+      </w:r>
+      <w:r>
+        <w:t xml:space="preserve"> (no date) </w:t>
+      </w:r>
+      <w:r>
+        <w:rPr>
+          <w:i/>
+          <w:iCs/>
+        </w:rPr>
+        <w:t>React</w:t>
+      </w:r>
+      <w:r>
+        <w:t xml:space="preserve">. ReactJS. Available at: https://reactjs.org/docs/jsx-in-depth.htm (Accessed: December 13, 2022). </w:t>
+      </w:r>
+    </w:p>
+    <w:p>
+      <w:pPr>
+        <w:pStyle w:val="NormalWeb"/>
+      </w:pPr>
+    </w:p>
+    <w:p>
+      <w:pPr>
+        <w:pStyle w:val="NormalWeb"/>
+      </w:pPr>
+      <w:r>
+        <w:t xml:space="preserve">Node.js (no date) </w:t>
+      </w:r>
+      <w:r>
+        <w:rPr>
+          <w:i/>
+          <w:iCs/>
+        </w:rPr>
+        <w:t>Overview of blocking vs Non-Blocking</w:t>
+      </w:r>
+      <w:r>
+        <w:t xml:space="preserve">, </w:t>
+      </w:r>
+      <w:r>
+        <w:rPr>
+          <w:i/>
+          <w:iCs/>
+        </w:rPr>
+        <w:t>Node.js</w:t>
+      </w:r>
+      <w:r>
+        <w:t xml:space="preserve">. Node.js. Available at: https://nodejs.org/en/docs/guides/blocking-vs-non-blocking/ (Accessed: December 13, 2022). </w:t>
+      </w:r>
+    </w:p>
+    <w:p>
+      <w:pPr>
+        <w:pStyle w:val="NormalWeb"/>
+      </w:pPr>
+      <w:proofErr w:type="spellStart"/>
+      <w:r>
+        <w:t>Olawanle</w:t>
+      </w:r>
+      <w:proofErr w:type="spellEnd"/>
+      <w:r>
+        <w:t xml:space="preserve">, J. (2022) </w:t>
+      </w:r>
+      <w:r>
+        <w:rPr>
+          <w:i/>
+          <w:iCs/>
+        </w:rPr>
+        <w:t>Post HTTP Request in React</w:t>
+      </w:r>
+      <w:r>
+        <w:t xml:space="preserve">, </w:t>
+      </w:r>
+      <w:r>
+        <w:rPr>
+          <w:i/>
+          <w:iCs/>
+        </w:rPr>
+        <w:t>Stack Abuse</w:t>
+      </w:r>
+      <w:r>
+        <w:t xml:space="preserve">. Stack Abuse. Available at: https://stackabuse.com/post-http-request-in-react/ (Accessed: December 21, 2022). </w:t>
+      </w:r>
+    </w:p>
+    <w:p>
+      <w:pPr>
+        <w:pStyle w:val="NormalWeb"/>
+      </w:pPr>
+    </w:p>
+    <w:p>
+      <w:pPr>
+        <w:pStyle w:val="NormalWeb"/>
+      </w:pPr>
+      <w:proofErr w:type="spellStart"/>
+      <w:r>
+        <w:rPr>
+          <w:i/>
+          <w:iCs/>
+        </w:rPr>
+        <w:t>Openid</w:t>
+      </w:r>
+      <w:proofErr w:type="spellEnd"/>
+      <w:r>
+        <w:rPr>
+          <w:i/>
+          <w:iCs/>
+        </w:rPr>
+        <w:t xml:space="preserve"> Connect</w:t>
+      </w:r>
+      <w:r>
+        <w:t xml:space="preserve"> (2022) </w:t>
+      </w:r>
+      <w:r>
+        <w:rPr>
+          <w:i/>
+          <w:iCs/>
+        </w:rPr>
+        <w:t>IBM.com</w:t>
+      </w:r>
+      <w:r>
+        <w:t xml:space="preserve">. International Business Machines Inc. Available at: https://www.ibm.com/docs/en/was-liberty/base?topic=liberty-openid-connect (Accessed: December 19, 2022). </w:t>
+      </w:r>
+    </w:p>
+    <w:p>
+      <w:pPr>
+        <w:pStyle w:val="NormalWeb"/>
+      </w:pPr>
+    </w:p>
+    <w:p>
+      <w:pPr>
+        <w:pStyle w:val="NormalWeb"/>
+      </w:pPr>
+      <w:proofErr w:type="spellStart"/>
+      <w:r>
+        <w:t>Patadiya</w:t>
+      </w:r>
+      <w:proofErr w:type="spellEnd"/>
+      <w:r>
+        <w:t xml:space="preserve">, J. (2022) </w:t>
+      </w:r>
+      <w:r>
+        <w:rPr>
+          <w:i/>
+          <w:iCs/>
+        </w:rPr>
+        <w:t>React vs react native - key difference, features, advantages</w:t>
+      </w:r>
+      <w:r>
+        <w:t xml:space="preserve">, </w:t>
+      </w:r>
+      <w:proofErr w:type="spellStart"/>
+      <w:r>
+        <w:rPr>
+          <w:i/>
+          <w:iCs/>
+        </w:rPr>
+        <w:t>Radixweb</w:t>
+      </w:r>
+      <w:proofErr w:type="spellEnd"/>
+      <w:r>
+        <w:t xml:space="preserve">. </w:t>
+      </w:r>
+      <w:proofErr w:type="spellStart"/>
+      <w:r>
+        <w:t>Radixweb</w:t>
+      </w:r>
+      <w:proofErr w:type="spellEnd"/>
+      <w:r>
+        <w:t xml:space="preserve">. Available at: https://radixweb.com/blog/react-vs-react-native (Accessed: December 19, 2022). </w:t>
+      </w:r>
+    </w:p>
+    <w:p>
+      <w:pPr>
+        <w:pStyle w:val="NormalWeb"/>
+      </w:pPr>
+      <w:r>
+        <w:t xml:space="preserve">Raj, V. (2019) </w:t>
+      </w:r>
+      <w:r>
+        <w:rPr>
+          <w:i/>
+          <w:iCs/>
+        </w:rPr>
+        <w:t>Running react and node.js in one shot with concurrently!</w:t>
+      </w:r>
+      <w:r>
+        <w:t xml:space="preserve">, </w:t>
+      </w:r>
+      <w:r>
+        <w:rPr>
+          <w:i/>
+          <w:iCs/>
+        </w:rPr>
+        <w:t>DEV Community</w:t>
+      </w:r>
+      <w:r>
+        <w:t xml:space="preserve">. DEV Community. Available at: https://dev.to/numtostr/running-react-and-node-js-in-one-shot-with-concurrently-2oac (Accessed: December 19, 2022). </w:t>
+      </w:r>
+    </w:p>
+    <w:p>
+      <w:pPr>
+        <w:pStyle w:val="NormalWeb"/>
+      </w:pPr>
+      <w:r>
+        <w:rPr>
+          <w:i/>
+          <w:iCs/>
+        </w:rPr>
+        <w:t>React ES6 arrow functions</w:t>
+      </w:r>
+      <w:r>
+        <w:t xml:space="preserve"> (no date) </w:t>
+      </w:r>
+      <w:r>
+        <w:rPr>
+          <w:i/>
+          <w:iCs/>
+        </w:rPr>
+        <w:t>W3 Schools</w:t>
+      </w:r>
+      <w:r>
+        <w:t xml:space="preserve">. Available at: https://www.w3schools.com/react/react_es6_arrow.asp (Accessed: December 19, 2022). </w:t>
+      </w:r>
+    </w:p>
+    <w:p>
+      <w:pPr>
+        <w:pStyle w:val="NormalWeb"/>
+      </w:pPr>
+      <w:r>
+        <w:rPr>
+          <w:i/>
+          <w:iCs/>
+        </w:rPr>
+        <w:t>React ES6 spread operator</w:t>
+      </w:r>
+      <w:r>
+        <w:t xml:space="preserve"> (no date) </w:t>
+      </w:r>
+      <w:r>
+        <w:rPr>
+          <w:i/>
+          <w:iCs/>
+        </w:rPr>
+        <w:t>W3 Schools</w:t>
+      </w:r>
+      <w:r>
+        <w:t xml:space="preserve">. Available at: https://www.w3schools.com/react/react_es6_spread.asp (Accessed: December 19, 2022). </w:t>
+      </w:r>
+    </w:p>
+    <w:p>
+      <w:pPr>
+        <w:pStyle w:val="NormalWeb"/>
+      </w:pPr>
+      <w:r>
+        <w:rPr>
+          <w:i/>
+          <w:iCs/>
+        </w:rPr>
+        <w:t xml:space="preserve">Start using your </w:t>
+      </w:r>
+      <w:proofErr w:type="spellStart"/>
+      <w:r>
+        <w:rPr>
+          <w:i/>
+          <w:iCs/>
+        </w:rPr>
+        <w:t>openid</w:t>
+      </w:r>
+      <w:proofErr w:type="spellEnd"/>
+      <w:r>
+        <w:t xml:space="preserve"> (2012) </w:t>
+      </w:r>
+      <w:r>
+        <w:rPr>
+          <w:i/>
+          <w:iCs/>
+        </w:rPr>
+        <w:t>OpenID</w:t>
+      </w:r>
+      <w:r>
+        <w:t xml:space="preserve">. Available at: https://openid.net/start-using-your-openid/ (Accessed: November 8, 2022). </w:t>
+      </w:r>
+    </w:p>
+    <w:p>
+      <w:pPr>
+        <w:pStyle w:val="NormalWeb"/>
+      </w:pPr>
+      <w:r>
         <w:lastRenderedPageBreak/>
-        <w:t>JSX in depth</w:t>
-      </w:r>
-      <w:r>
-        <w:t xml:space="preserve"> (no date) </w:t>
-      </w:r>
-      <w:r>
-        <w:rPr>
-          <w:i/>
-          <w:iCs/>
-        </w:rPr>
-        <w:t>React</w:t>
-      </w:r>
-      <w:r>
-        <w:t xml:space="preserve">. ReactJS. Available at: https://reactjs.org/docs/jsx-in-depth.htm (Accessed: December 13, 2022). </w:t>
-      </w:r>
-    </w:p>
-    <w:p>
-      <w:pPr>
-        <w:pStyle w:val="NormalWeb"/>
-      </w:pPr>
-      <w:r>
-        <w:t xml:space="preserve">Node.js (no date) </w:t>
-      </w:r>
-      <w:r>
-        <w:rPr>
-          <w:i/>
-          <w:iCs/>
-        </w:rPr>
-        <w:t>Overview of blocking vs Non-Blocking</w:t>
+        <w:t xml:space="preserve">Tiwari, V. (2022) </w:t>
+      </w:r>
+      <w:r>
+        <w:rPr>
+          <w:i/>
+          <w:iCs/>
+        </w:rPr>
+        <w:t xml:space="preserve">How to fix </w:t>
+      </w:r>
+      <w:proofErr w:type="spellStart"/>
+      <w:r>
+        <w:rPr>
+          <w:i/>
+          <w:iCs/>
+        </w:rPr>
+        <w:t>cors</w:t>
+      </w:r>
+      <w:proofErr w:type="spellEnd"/>
+      <w:r>
+        <w:rPr>
+          <w:i/>
+          <w:iCs/>
+        </w:rPr>
+        <w:t xml:space="preserve"> error "no 'access-control-allow-origin' header is present on the requested resource"?</w:t>
       </w:r>
       <w:r>
         <w:t xml:space="preserve">, </w:t>
       </w:r>
-      <w:r>
-        <w:rPr>
-          <w:i/>
-          <w:iCs/>
-        </w:rPr>
-        <w:t>Node.js</w:t>
-      </w:r>
-      <w:r>
-        <w:t xml:space="preserve">. Node.js. Available at: https://nodejs.org/en/docs/guides/blocking-vs-non-blocking/ (Accessed: December 13, 2022). </w:t>
-      </w:r>
-    </w:p>
-    <w:p>
-      <w:pPr>
-        <w:pStyle w:val="NormalWeb"/>
-      </w:pPr>
-      <w:proofErr w:type="spellStart"/>
-      <w:r>
-        <w:rPr>
-          <w:i/>
-          <w:iCs/>
-        </w:rPr>
-        <w:t>Openid</w:t>
-      </w:r>
-      <w:proofErr w:type="spellEnd"/>
-      <w:r>
-        <w:rPr>
-          <w:i/>
-          <w:iCs/>
-        </w:rPr>
-        <w:t xml:space="preserve"> Connect</w:t>
-      </w:r>
-      <w:r>
-        <w:t xml:space="preserve"> (2022) </w:t>
-      </w:r>
-      <w:r>
-        <w:rPr>
-          <w:i/>
-          <w:iCs/>
-        </w:rPr>
-        <w:t>IBM.com</w:t>
-      </w:r>
-      <w:r>
-        <w:t xml:space="preserve">. International Business Machines Inc. Available at: https://www.ibm.com/docs/en/was-liberty/base?topic=liberty-openid-connect (Accessed: December 19, 2022). </w:t>
-      </w:r>
-    </w:p>
-    <w:p>
-      <w:pPr>
-        <w:pStyle w:val="NormalWeb"/>
-      </w:pPr>
-    </w:p>
-    <w:p>
-      <w:pPr>
-        <w:pStyle w:val="NormalWeb"/>
-      </w:pPr>
-      <w:proofErr w:type="spellStart"/>
-      <w:r>
-        <w:t>Patadiya</w:t>
-      </w:r>
-      <w:proofErr w:type="spellEnd"/>
-      <w:r>
-        <w:t xml:space="preserve">, J. (2022) </w:t>
-      </w:r>
-      <w:r>
-        <w:rPr>
-          <w:i/>
-          <w:iCs/>
-        </w:rPr>
-        <w:t>React vs react native - key difference, features, advantages</w:t>
-      </w:r>
-      <w:r>
-        <w:t xml:space="preserve">, </w:t>
-      </w:r>
-      <w:proofErr w:type="spellStart"/>
-      <w:r>
-        <w:rPr>
-          <w:i/>
-          <w:iCs/>
-        </w:rPr>
-        <w:t>Radixweb</w:t>
-      </w:r>
-      <w:proofErr w:type="spellEnd"/>
-      <w:r>
-        <w:t xml:space="preserve">. </w:t>
-      </w:r>
-      <w:proofErr w:type="spellStart"/>
-      <w:r>
-        <w:t>Radixweb</w:t>
-      </w:r>
-      <w:proofErr w:type="spellEnd"/>
-      <w:r>
-        <w:t xml:space="preserve">. Available at: https://radixweb.com/blog/react-vs-react-native (Accessed: December 19, 2022). </w:t>
-      </w:r>
-    </w:p>
-    <w:p>
-      <w:pPr>
-        <w:pStyle w:val="NormalWeb"/>
-      </w:pPr>
-      <w:r>
-        <w:t xml:space="preserve">Raj, V. (2019) </w:t>
-      </w:r>
-      <w:r>
-        <w:rPr>
-          <w:i/>
-          <w:iCs/>
-        </w:rPr>
-        <w:t>Running react and node.js in one shot with concurrently!</w:t>
-      </w:r>
-      <w:r>
-        <w:t xml:space="preserve">, </w:t>
-      </w:r>
-      <w:r>
-        <w:rPr>
-          <w:i/>
-          <w:iCs/>
-        </w:rPr>
-        <w:t>DEV Community</w:t>
-      </w:r>
-      <w:r>
-        <w:t xml:space="preserve">. DEV Community. Available at: https://dev.to/numtostr/running-react-and-node-js-in-one-shot-with-concurrently-2oac (Accessed: December 19, 2022). </w:t>
-      </w:r>
-    </w:p>
-    <w:p>
-      <w:pPr>
-        <w:pStyle w:val="NormalWeb"/>
-      </w:pPr>
-      <w:r>
-        <w:rPr>
-          <w:i/>
-          <w:iCs/>
-        </w:rPr>
-        <w:t>React ES6 arrow functions</w:t>
-      </w:r>
-      <w:r>
-        <w:t xml:space="preserve"> (no date) </w:t>
-      </w:r>
-      <w:r>
-        <w:rPr>
-          <w:i/>
-          <w:iCs/>
-        </w:rPr>
-        <w:t>W3 Schools</w:t>
-      </w:r>
-      <w:r>
-        <w:t xml:space="preserve">. Available at: https://www.w3schools.com/react/react_es6_arrow.asp (Accessed: December 19, 2022). </w:t>
-      </w:r>
-    </w:p>
-    <w:p>
-      <w:pPr>
-        <w:pStyle w:val="NormalWeb"/>
-      </w:pPr>
-      <w:r>
-        <w:rPr>
-          <w:i/>
-          <w:iCs/>
-        </w:rPr>
-        <w:t>React ES6 spread operator</w:t>
-      </w:r>
-      <w:r>
-        <w:t xml:space="preserve"> (no date) </w:t>
-      </w:r>
-      <w:r>
-        <w:rPr>
-          <w:i/>
-          <w:iCs/>
-        </w:rPr>
-        <w:t>W3 Schools</w:t>
-      </w:r>
-      <w:r>
-        <w:t xml:space="preserve">. Available at: https://www.w3schools.com/react/react_es6_spread.asp (Accessed: December 19, 2022). </w:t>
-      </w:r>
-    </w:p>
-    <w:p>
-      <w:pPr>
-        <w:pStyle w:val="NormalWeb"/>
-      </w:pPr>
-      <w:r>
-        <w:rPr>
-          <w:i/>
-          <w:iCs/>
-        </w:rPr>
-        <w:t xml:space="preserve">Start using your </w:t>
-      </w:r>
-      <w:proofErr w:type="spellStart"/>
-      <w:r>
-        <w:rPr>
-          <w:i/>
-          <w:iCs/>
-        </w:rPr>
-        <w:t>openid</w:t>
-      </w:r>
-      <w:proofErr w:type="spellEnd"/>
-      <w:r>
-        <w:t xml:space="preserve"> (2012) </w:t>
-      </w:r>
-      <w:r>
-        <w:rPr>
-          <w:i/>
-          <w:iCs/>
-        </w:rPr>
-        <w:t>OpenID</w:t>
-      </w:r>
-      <w:r>
-        <w:t xml:space="preserve">. Available at: https://openid.net/start-using-your-openid/ (Accessed: November 8, 2022). </w:t>
-      </w:r>
+      <w:proofErr w:type="spellStart"/>
+      <w:r>
+        <w:rPr>
+          <w:i/>
+          <w:iCs/>
+        </w:rPr>
+        <w:t>codedamn</w:t>
+      </w:r>
+      <w:proofErr w:type="spellEnd"/>
+      <w:r>
+        <w:t xml:space="preserve">. Available at: https://codedamn.com/news/backend/how-to-fix-cors-error (Accessed: December 22, 2022). </w:t>
+      </w:r>
+    </w:p>
+    <w:p>
+      <w:pPr>
+        <w:pStyle w:val="NormalWeb"/>
+      </w:pPr>
     </w:p>
     <w:p>
       <w:pPr>

</xml_diff>

<commit_message>
Some outline code for retrieve prescription  / GET HTTPS request
</commit_message>
<xml_diff>
--- a/misc&Notes/HDip Bibliography & Notes.docx
+++ b/misc&Notes/HDip Bibliography & Notes.docx
@@ -449,6 +449,31 @@
       <w:pPr>
         <w:pStyle w:val="NormalWeb"/>
       </w:pPr>
+      <w:r>
+        <w:rPr>
+          <w:i/>
+          <w:iCs/>
+        </w:rPr>
+        <w:t>CORS</w:t>
+      </w:r>
+      <w:r>
+        <w:t xml:space="preserve"> (no date) </w:t>
+      </w:r>
+      <w:r>
+        <w:rPr>
+          <w:i/>
+          <w:iCs/>
+        </w:rPr>
+        <w:t>Node Package Manager</w:t>
+      </w:r>
+      <w:r>
+        <w:t xml:space="preserve">. Available at: https://www.npmjs.com/package/cors (Accessed: December 22, 2022). </w:t>
+      </w:r>
+    </w:p>
+    <w:p>
+      <w:pPr>
+        <w:pStyle w:val="NormalWeb"/>
+      </w:pPr>
       <w:proofErr w:type="spellStart"/>
       <w:r>
         <w:t>Eich</w:t>
@@ -565,19 +590,358 @@
       </w:pPr>
       <w:proofErr w:type="spellStart"/>
       <w:r>
+        <w:t>Fatunmbi</w:t>
+      </w:r>
+      <w:proofErr w:type="spellEnd"/>
+      <w:r>
+        <w:t xml:space="preserve">, T. (2022) </w:t>
+      </w:r>
+      <w:r>
+        <w:rPr>
+          <w:i/>
+          <w:iCs/>
+        </w:rPr>
+        <w:t>A comparison of cookies and tokens for secure authentication</w:t>
+      </w:r>
+      <w:r>
+        <w:t xml:space="preserve">, </w:t>
+      </w:r>
+      <w:r>
+        <w:rPr>
+          <w:i/>
+          <w:iCs/>
+        </w:rPr>
+        <w:t>Okta Developer</w:t>
+      </w:r>
+      <w:r>
+        <w:t xml:space="preserve">. Okta Inc. Available at: https://developer.okta.com/blog/2022/02/08/cookies-vs-tokens#:~:text=Cookies%20and%20tokens%20are%20two,characters%20created%20by%20the%20server. (Accessed: October 4th, 2022). </w:t>
+      </w:r>
+    </w:p>
+    <w:p>
+      <w:pPr>
+        <w:pStyle w:val="NormalWeb"/>
+      </w:pPr>
+    </w:p>
+    <w:p>
+      <w:pPr>
+        <w:pStyle w:val="NormalWeb"/>
+      </w:pPr>
+      <w:r>
+        <w:rPr>
+          <w:i/>
+          <w:iCs/>
+        </w:rPr>
+        <w:t>JavaScript Async</w:t>
+      </w:r>
+      <w:r>
+        <w:t xml:space="preserve"> (no date) </w:t>
+      </w:r>
+      <w:r>
+        <w:rPr>
+          <w:i/>
+          <w:iCs/>
+        </w:rPr>
+        <w:t>W3 Schools</w:t>
+      </w:r>
+      <w:r>
+        <w:t xml:space="preserve">. Available at: https://www.w3schools.com/js/js_async.asp#:~:text=async%20makes%20a%20function%20return,function%20wait%20for%20a%20Promise (Accessed: October 19, 2022). </w:t>
+      </w:r>
+    </w:p>
+    <w:p>
+      <w:pPr>
+        <w:pStyle w:val="NormalWeb"/>
+      </w:pPr>
+    </w:p>
+    <w:p>
+      <w:pPr>
+        <w:pStyle w:val="NormalWeb"/>
+      </w:pPr>
+    </w:p>
+    <w:p>
+      <w:pPr>
+        <w:pStyle w:val="NormalWeb"/>
+      </w:pPr>
+      <w:r>
+        <w:rPr>
+          <w:i/>
+          <w:iCs/>
+        </w:rPr>
+        <w:t>JSX in depth</w:t>
+      </w:r>
+      <w:r>
+        <w:t xml:space="preserve"> (no date) </w:t>
+      </w:r>
+      <w:r>
+        <w:rPr>
+          <w:i/>
+          <w:iCs/>
+        </w:rPr>
+        <w:t>React</w:t>
+      </w:r>
+      <w:r>
+        <w:t xml:space="preserve">. ReactJS. Available at: https://reactjs.org/docs/jsx-in-depth.htm (Accessed: December 13, 2022). </w:t>
+      </w:r>
+    </w:p>
+    <w:p>
+      <w:pPr>
+        <w:pStyle w:val="NormalWeb"/>
+      </w:pPr>
+    </w:p>
+    <w:p>
+      <w:pPr>
+        <w:pStyle w:val="NormalWeb"/>
+      </w:pPr>
+      <w:r>
+        <w:t xml:space="preserve">Node.js (no date) </w:t>
+      </w:r>
+      <w:r>
+        <w:rPr>
+          <w:i/>
+          <w:iCs/>
+        </w:rPr>
+        <w:t>Overview of blocking vs Non-Blocking</w:t>
+      </w:r>
+      <w:r>
+        <w:t xml:space="preserve">, </w:t>
+      </w:r>
+      <w:r>
+        <w:rPr>
+          <w:i/>
+          <w:iCs/>
+        </w:rPr>
+        <w:t>Node.js</w:t>
+      </w:r>
+      <w:r>
+        <w:t xml:space="preserve">. Node.js. Available at: https://nodejs.org/en/docs/guides/blocking-vs-non-blocking/ (Accessed: December 13, 2022). </w:t>
+      </w:r>
+    </w:p>
+    <w:p>
+      <w:pPr>
+        <w:pStyle w:val="NormalWeb"/>
+      </w:pPr>
+      <w:proofErr w:type="spellStart"/>
+      <w:r>
+        <w:t>Olawanle</w:t>
+      </w:r>
+      <w:proofErr w:type="spellEnd"/>
+      <w:r>
+        <w:t xml:space="preserve">, J. (2022) </w:t>
+      </w:r>
+      <w:r>
+        <w:rPr>
+          <w:i/>
+          <w:iCs/>
+        </w:rPr>
+        <w:t>Post HTTP Request in React</w:t>
+      </w:r>
+      <w:r>
+        <w:t xml:space="preserve">, </w:t>
+      </w:r>
+      <w:r>
+        <w:rPr>
+          <w:i/>
+          <w:iCs/>
+        </w:rPr>
+        <w:t>Stack Abuse</w:t>
+      </w:r>
+      <w:r>
+        <w:t xml:space="preserve">. Stack Abuse. Available at: https://stackabuse.com/post-http-request-in-react/ (Accessed: December 21, 2022). </w:t>
+      </w:r>
+    </w:p>
+    <w:p>
+      <w:pPr>
+        <w:pStyle w:val="NormalWeb"/>
+      </w:pPr>
+    </w:p>
+    <w:p>
+      <w:pPr>
+        <w:pStyle w:val="NormalWeb"/>
+      </w:pPr>
+      <w:proofErr w:type="spellStart"/>
+      <w:r>
+        <w:rPr>
+          <w:i/>
+          <w:iCs/>
+        </w:rPr>
+        <w:t>Openid</w:t>
+      </w:r>
+      <w:proofErr w:type="spellEnd"/>
+      <w:r>
+        <w:rPr>
+          <w:i/>
+          <w:iCs/>
+        </w:rPr>
+        <w:t xml:space="preserve"> Connect</w:t>
+      </w:r>
+      <w:r>
+        <w:t xml:space="preserve"> (2022) </w:t>
+      </w:r>
+      <w:r>
+        <w:rPr>
+          <w:i/>
+          <w:iCs/>
+        </w:rPr>
+        <w:t>IBM.com</w:t>
+      </w:r>
+      <w:r>
+        <w:t xml:space="preserve">. International Business Machines Inc. Available at: https://www.ibm.com/docs/en/was-liberty/base?topic=liberty-openid-connect (Accessed: December 19, 2022). </w:t>
+      </w:r>
+    </w:p>
+    <w:p>
+      <w:pPr>
+        <w:pStyle w:val="NormalWeb"/>
+      </w:pPr>
+    </w:p>
+    <w:p>
+      <w:pPr>
+        <w:pStyle w:val="NormalWeb"/>
+      </w:pPr>
+      <w:proofErr w:type="spellStart"/>
+      <w:r>
+        <w:t>Patadiya</w:t>
+      </w:r>
+      <w:proofErr w:type="spellEnd"/>
+      <w:r>
+        <w:t xml:space="preserve">, J. (2022) </w:t>
+      </w:r>
+      <w:r>
+        <w:rPr>
+          <w:i/>
+          <w:iCs/>
+        </w:rPr>
+        <w:t>React vs react native - key difference, features, advantages</w:t>
+      </w:r>
+      <w:r>
+        <w:t xml:space="preserve">, </w:t>
+      </w:r>
+      <w:proofErr w:type="spellStart"/>
+      <w:r>
+        <w:rPr>
+          <w:i/>
+          <w:iCs/>
+        </w:rPr>
+        <w:t>Radixweb</w:t>
+      </w:r>
+      <w:proofErr w:type="spellEnd"/>
+      <w:r>
+        <w:t xml:space="preserve">. </w:t>
+      </w:r>
+      <w:proofErr w:type="spellStart"/>
+      <w:r>
+        <w:t>Radixweb</w:t>
+      </w:r>
+      <w:proofErr w:type="spellEnd"/>
+      <w:r>
+        <w:t xml:space="preserve">. Available at: https://radixweb.com/blog/react-vs-react-native (Accessed: December 19, 2022). </w:t>
+      </w:r>
+    </w:p>
+    <w:p>
+      <w:pPr>
+        <w:pStyle w:val="NormalWeb"/>
+      </w:pPr>
+      <w:r>
+        <w:t xml:space="preserve">Raj, V. (2019) </w:t>
+      </w:r>
+      <w:r>
+        <w:rPr>
+          <w:i/>
+          <w:iCs/>
+        </w:rPr>
+        <w:t>Running react and node.js in one shot with concurrently!</w:t>
+      </w:r>
+      <w:r>
+        <w:t xml:space="preserve">, </w:t>
+      </w:r>
+      <w:r>
+        <w:rPr>
+          <w:i/>
+          <w:iCs/>
+        </w:rPr>
+        <w:t>DEV Community</w:t>
+      </w:r>
+      <w:r>
+        <w:t xml:space="preserve">. DEV Community. Available at: https://dev.to/numtostr/running-react-and-node-js-in-one-shot-with-concurrently-2oac (Accessed: December 19, 2022). </w:t>
+      </w:r>
+    </w:p>
+    <w:p>
+      <w:pPr>
+        <w:pStyle w:val="NormalWeb"/>
+      </w:pPr>
+      <w:r>
+        <w:rPr>
+          <w:i/>
+          <w:iCs/>
+        </w:rPr>
+        <w:t>React ES6 arrow functions</w:t>
+      </w:r>
+      <w:r>
+        <w:t xml:space="preserve"> (no date) </w:t>
+      </w:r>
+      <w:r>
+        <w:rPr>
+          <w:i/>
+          <w:iCs/>
+        </w:rPr>
+        <w:t>W3 Schools</w:t>
+      </w:r>
+      <w:r>
+        <w:t xml:space="preserve">. Available at: https://www.w3schools.com/react/react_es6_arrow.asp (Accessed: December 19, 2022). </w:t>
+      </w:r>
+    </w:p>
+    <w:p>
+      <w:pPr>
+        <w:pStyle w:val="NormalWeb"/>
+      </w:pPr>
+      <w:r>
+        <w:rPr>
+          <w:i/>
+          <w:iCs/>
+        </w:rPr>
+        <w:t>React ES6 spread operator</w:t>
+      </w:r>
+      <w:r>
+        <w:t xml:space="preserve"> (no date) </w:t>
+      </w:r>
+      <w:r>
+        <w:rPr>
+          <w:i/>
+          <w:iCs/>
+        </w:rPr>
+        <w:t>W3 Schools</w:t>
+      </w:r>
+      <w:r>
+        <w:t xml:space="preserve">. Available at: https://www.w3schools.com/react/react_es6_spread.asp (Accessed: December 19, 2022). </w:t>
+      </w:r>
+    </w:p>
+    <w:p>
+      <w:pPr>
+        <w:pStyle w:val="NormalWeb"/>
+      </w:pPr>
+      <w:proofErr w:type="spellStart"/>
+      <w:r>
         <w:lastRenderedPageBreak/>
-        <w:t>Fatunmbi</w:t>
-      </w:r>
-      <w:proofErr w:type="spellEnd"/>
-      <w:r>
-        <w:t xml:space="preserve">, T. (2022) </w:t>
-      </w:r>
-      <w:r>
-        <w:rPr>
-          <w:i/>
-          <w:iCs/>
-        </w:rPr>
-        <w:t>A comparison of cookies and tokens for secure authentication</w:t>
+        <w:t>Sakimura</w:t>
+      </w:r>
+      <w:proofErr w:type="spellEnd"/>
+      <w:r>
+        <w:t xml:space="preserve">, N. </w:t>
+      </w:r>
+      <w:r>
+        <w:rPr>
+          <w:i/>
+          <w:iCs/>
+        </w:rPr>
+        <w:t>et al.</w:t>
+      </w:r>
+      <w:r>
+        <w:t xml:space="preserve"> (2022) </w:t>
+      </w:r>
+      <w:r>
+        <w:rPr>
+          <w:i/>
+          <w:iCs/>
+        </w:rPr>
+        <w:t>OpenID Connect Core 1.0 incorporating errata set 1</w:t>
       </w:r>
       <w:r>
         <w:t xml:space="preserve">, </w:t>
@@ -587,393 +951,151 @@
           <w:i/>
           <w:iCs/>
         </w:rPr>
-        <w:t>Okta Developer</w:t>
-      </w:r>
-      <w:r>
-        <w:t xml:space="preserve">. Okta Inc. Available at: https://developer.okta.com/blog/2022/02/08/cookies-vs-tokens#:~:text=Cookies%20and%20tokens%20are%20two,characters%20created%20by%20the%20server. (Accessed: October 4th, 2022). </w:t>
-      </w:r>
-    </w:p>
-    <w:p>
-      <w:pPr>
-        <w:pStyle w:val="NormalWeb"/>
-      </w:pPr>
-    </w:p>
-    <w:p>
-      <w:pPr>
-        <w:pStyle w:val="NormalWeb"/>
-      </w:pPr>
-      <w:r>
-        <w:rPr>
-          <w:i/>
-          <w:iCs/>
-        </w:rPr>
-        <w:t>JavaScript Async</w:t>
+        <w:t xml:space="preserve">OpenID Connect Core 1.0 </w:t>
+      </w:r>
+      <w:r>
+        <w:t xml:space="preserve">. OpenID Connect. Available at: https://openid.net/specs/openid-connect-core-1_0.html (Accessed: December 22, 2022). </w:t>
+      </w:r>
+    </w:p>
+    <w:p>
+      <w:pPr>
+        <w:pStyle w:val="NormalWeb"/>
+      </w:pPr>
+    </w:p>
+    <w:p>
+      <w:pPr>
+        <w:pStyle w:val="NormalWeb"/>
+      </w:pPr>
+      <w:r>
+        <w:rPr>
+          <w:i/>
+          <w:iCs/>
+        </w:rPr>
+        <w:t xml:space="preserve">Start using your </w:t>
+      </w:r>
+      <w:proofErr w:type="spellStart"/>
+      <w:r>
+        <w:rPr>
+          <w:i/>
+          <w:iCs/>
+        </w:rPr>
+        <w:t>openid</w:t>
+      </w:r>
+      <w:proofErr w:type="spellEnd"/>
+      <w:r>
+        <w:t xml:space="preserve"> (2012) </w:t>
+      </w:r>
+      <w:r>
+        <w:rPr>
+          <w:i/>
+          <w:iCs/>
+        </w:rPr>
+        <w:t>OpenID</w:t>
+      </w:r>
+      <w:r>
+        <w:t xml:space="preserve">. Available at: https://openid.net/start-using-your-openid/ (Accessed: November 8, 2022). </w:t>
+      </w:r>
+    </w:p>
+    <w:p>
+      <w:pPr>
+        <w:pStyle w:val="NormalWeb"/>
+      </w:pPr>
+      <w:r>
+        <w:t xml:space="preserve">Tiwari, V. (2022) </w:t>
+      </w:r>
+      <w:r>
+        <w:rPr>
+          <w:i/>
+          <w:iCs/>
+        </w:rPr>
+        <w:t xml:space="preserve">How to fix </w:t>
+      </w:r>
+      <w:proofErr w:type="spellStart"/>
+      <w:r>
+        <w:rPr>
+          <w:i/>
+          <w:iCs/>
+        </w:rPr>
+        <w:t>cors</w:t>
+      </w:r>
+      <w:proofErr w:type="spellEnd"/>
+      <w:r>
+        <w:rPr>
+          <w:i/>
+          <w:iCs/>
+        </w:rPr>
+        <w:t xml:space="preserve"> error "no 'access-control-allow-origin' header is present on the requested resource"?</w:t>
+      </w:r>
+      <w:r>
+        <w:t xml:space="preserve">, </w:t>
+      </w:r>
+      <w:proofErr w:type="spellStart"/>
+      <w:r>
+        <w:rPr>
+          <w:i/>
+          <w:iCs/>
+        </w:rPr>
+        <w:t>codedamn</w:t>
+      </w:r>
+      <w:proofErr w:type="spellEnd"/>
+      <w:r>
+        <w:t xml:space="preserve">. Available at: https://codedamn.com/news/backend/how-to-fix-cors-error (Accessed: December 22, 2022). </w:t>
+      </w:r>
+    </w:p>
+    <w:p>
+      <w:pPr>
+        <w:pStyle w:val="NormalWeb"/>
+      </w:pPr>
+    </w:p>
+    <w:p>
+      <w:pPr>
+        <w:pStyle w:val="NormalWeb"/>
+      </w:pPr>
+      <w:r>
+        <w:rPr>
+          <w:i/>
+          <w:iCs/>
+        </w:rPr>
+        <w:t xml:space="preserve">Understanding and Resolving </w:t>
+      </w:r>
+      <w:proofErr w:type="spellStart"/>
+      <w:r>
+        <w:rPr>
+          <w:i/>
+          <w:iCs/>
+        </w:rPr>
+        <w:t>Cors</w:t>
+      </w:r>
+      <w:proofErr w:type="spellEnd"/>
+      <w:r>
+        <w:rPr>
+          <w:i/>
+          <w:iCs/>
+        </w:rPr>
+        <w:t xml:space="preserve"> Error</w:t>
       </w:r>
       <w:r>
         <w:t xml:space="preserve"> (no date) </w:t>
       </w:r>
-      <w:r>
-        <w:rPr>
-          <w:i/>
-          <w:iCs/>
-        </w:rPr>
-        <w:t>W3 Schools</w:t>
-      </w:r>
-      <w:r>
-        <w:t xml:space="preserve">. Available at: https://www.w3schools.com/js/js_async.asp#:~:text=async%20makes%20a%20function%20return,function%20wait%20for%20a%20Promise (Accessed: October 19, 2022). </w:t>
-      </w:r>
-    </w:p>
-    <w:p>
-      <w:pPr>
-        <w:pStyle w:val="NormalWeb"/>
-      </w:pPr>
-    </w:p>
-    <w:p>
-      <w:pPr>
-        <w:pStyle w:val="NormalWeb"/>
-      </w:pPr>
-    </w:p>
-    <w:p>
-      <w:pPr>
-        <w:pStyle w:val="NormalWeb"/>
-      </w:pPr>
-      <w:r>
-        <w:rPr>
-          <w:i/>
-          <w:iCs/>
-        </w:rPr>
-        <w:t>JSX in depth</w:t>
-      </w:r>
-      <w:r>
-        <w:t xml:space="preserve"> (no date) </w:t>
-      </w:r>
-      <w:r>
-        <w:rPr>
-          <w:i/>
-          <w:iCs/>
-        </w:rPr>
-        <w:t>React</w:t>
-      </w:r>
-      <w:r>
-        <w:t xml:space="preserve">. ReactJS. Available at: https://reactjs.org/docs/jsx-in-depth.htm (Accessed: December 13, 2022). </w:t>
-      </w:r>
-    </w:p>
-    <w:p>
-      <w:pPr>
-        <w:pStyle w:val="NormalWeb"/>
-      </w:pPr>
-    </w:p>
-    <w:p>
-      <w:pPr>
-        <w:pStyle w:val="NormalWeb"/>
-      </w:pPr>
-      <w:r>
-        <w:t xml:space="preserve">Node.js (no date) </w:t>
-      </w:r>
-      <w:r>
-        <w:rPr>
-          <w:i/>
-          <w:iCs/>
-        </w:rPr>
-        <w:t>Overview of blocking vs Non-Blocking</w:t>
-      </w:r>
-      <w:r>
-        <w:t xml:space="preserve">, </w:t>
-      </w:r>
-      <w:r>
-        <w:rPr>
-          <w:i/>
-          <w:iCs/>
-        </w:rPr>
-        <w:t>Node.js</w:t>
-      </w:r>
-      <w:r>
-        <w:t xml:space="preserve">. Node.js. Available at: https://nodejs.org/en/docs/guides/blocking-vs-non-blocking/ (Accessed: December 13, 2022). </w:t>
-      </w:r>
-    </w:p>
-    <w:p>
-      <w:pPr>
-        <w:pStyle w:val="NormalWeb"/>
-      </w:pPr>
-      <w:proofErr w:type="spellStart"/>
-      <w:r>
-        <w:t>Olawanle</w:t>
-      </w:r>
-      <w:proofErr w:type="spellEnd"/>
-      <w:r>
-        <w:t xml:space="preserve">, J. (2022) </w:t>
-      </w:r>
-      <w:r>
-        <w:rPr>
-          <w:i/>
-          <w:iCs/>
-        </w:rPr>
-        <w:t>Post HTTP Request in React</w:t>
-      </w:r>
-      <w:r>
-        <w:t xml:space="preserve">, </w:t>
-      </w:r>
-      <w:r>
-        <w:rPr>
-          <w:i/>
-          <w:iCs/>
-        </w:rPr>
-        <w:t>Stack Abuse</w:t>
-      </w:r>
-      <w:r>
-        <w:t xml:space="preserve">. Stack Abuse. Available at: https://stackabuse.com/post-http-request-in-react/ (Accessed: December 21, 2022). </w:t>
-      </w:r>
-    </w:p>
-    <w:p>
-      <w:pPr>
-        <w:pStyle w:val="NormalWeb"/>
-      </w:pPr>
-    </w:p>
-    <w:p>
-      <w:pPr>
-        <w:pStyle w:val="NormalWeb"/>
-      </w:pPr>
-      <w:proofErr w:type="spellStart"/>
-      <w:r>
-        <w:rPr>
-          <w:i/>
-          <w:iCs/>
-        </w:rPr>
-        <w:t>Openid</w:t>
-      </w:r>
-      <w:proofErr w:type="spellEnd"/>
-      <w:r>
-        <w:rPr>
-          <w:i/>
-          <w:iCs/>
-        </w:rPr>
-        <w:t xml:space="preserve"> Connect</w:t>
-      </w:r>
-      <w:r>
-        <w:t xml:space="preserve"> (2022) </w:t>
-      </w:r>
-      <w:r>
-        <w:rPr>
-          <w:i/>
-          <w:iCs/>
-        </w:rPr>
-        <w:t>IBM.com</w:t>
-      </w:r>
-      <w:r>
-        <w:t xml:space="preserve">. International Business Machines Inc. Available at: https://www.ibm.com/docs/en/was-liberty/base?topic=liberty-openid-connect (Accessed: December 19, 2022). </w:t>
-      </w:r>
-    </w:p>
-    <w:p>
-      <w:pPr>
-        <w:pStyle w:val="NormalWeb"/>
-      </w:pPr>
-    </w:p>
-    <w:p>
-      <w:pPr>
-        <w:pStyle w:val="NormalWeb"/>
-      </w:pPr>
-      <w:proofErr w:type="spellStart"/>
-      <w:r>
-        <w:t>Patadiya</w:t>
-      </w:r>
-      <w:proofErr w:type="spellEnd"/>
-      <w:r>
-        <w:t xml:space="preserve">, J. (2022) </w:t>
-      </w:r>
-      <w:r>
-        <w:rPr>
-          <w:i/>
-          <w:iCs/>
-        </w:rPr>
-        <w:t>React vs react native - key difference, features, advantages</w:t>
-      </w:r>
-      <w:r>
-        <w:t xml:space="preserve">, </w:t>
-      </w:r>
-      <w:proofErr w:type="spellStart"/>
-      <w:r>
-        <w:rPr>
-          <w:i/>
-          <w:iCs/>
-        </w:rPr>
-        <w:t>Radixweb</w:t>
-      </w:r>
-      <w:proofErr w:type="spellEnd"/>
-      <w:r>
-        <w:t xml:space="preserve">. </w:t>
-      </w:r>
-      <w:proofErr w:type="spellStart"/>
-      <w:r>
-        <w:t>Radixweb</w:t>
-      </w:r>
-      <w:proofErr w:type="spellEnd"/>
-      <w:r>
-        <w:t xml:space="preserve">. Available at: https://radixweb.com/blog/react-vs-react-native (Accessed: December 19, 2022). </w:t>
-      </w:r>
-    </w:p>
-    <w:p>
-      <w:pPr>
-        <w:pStyle w:val="NormalWeb"/>
-      </w:pPr>
-      <w:r>
-        <w:t xml:space="preserve">Raj, V. (2019) </w:t>
-      </w:r>
-      <w:r>
-        <w:rPr>
-          <w:i/>
-          <w:iCs/>
-        </w:rPr>
-        <w:t>Running react and node.js in one shot with concurrently!</w:t>
-      </w:r>
-      <w:r>
-        <w:t xml:space="preserve">, </w:t>
-      </w:r>
-      <w:r>
-        <w:rPr>
-          <w:i/>
-          <w:iCs/>
-        </w:rPr>
-        <w:t>DEV Community</w:t>
-      </w:r>
-      <w:r>
-        <w:t xml:space="preserve">. DEV Community. Available at: https://dev.to/numtostr/running-react-and-node-js-in-one-shot-with-concurrently-2oac (Accessed: December 19, 2022). </w:t>
-      </w:r>
-    </w:p>
-    <w:p>
-      <w:pPr>
-        <w:pStyle w:val="NormalWeb"/>
-      </w:pPr>
-      <w:r>
-        <w:rPr>
-          <w:i/>
-          <w:iCs/>
-        </w:rPr>
-        <w:t>React ES6 arrow functions</w:t>
-      </w:r>
-      <w:r>
-        <w:t xml:space="preserve"> (no date) </w:t>
-      </w:r>
-      <w:r>
-        <w:rPr>
-          <w:i/>
-          <w:iCs/>
-        </w:rPr>
-        <w:t>W3 Schools</w:t>
-      </w:r>
-      <w:r>
-        <w:t xml:space="preserve">. Available at: https://www.w3schools.com/react/react_es6_arrow.asp (Accessed: December 19, 2022). </w:t>
-      </w:r>
-    </w:p>
-    <w:p>
-      <w:pPr>
-        <w:pStyle w:val="NormalWeb"/>
-      </w:pPr>
-      <w:r>
-        <w:rPr>
-          <w:i/>
-          <w:iCs/>
-        </w:rPr>
-        <w:t>React ES6 spread operator</w:t>
-      </w:r>
-      <w:r>
-        <w:t xml:space="preserve"> (no date) </w:t>
-      </w:r>
-      <w:r>
-        <w:rPr>
-          <w:i/>
-          <w:iCs/>
-        </w:rPr>
-        <w:t>W3 Schools</w:t>
-      </w:r>
-      <w:r>
-        <w:t xml:space="preserve">. Available at: https://www.w3schools.com/react/react_es6_spread.asp (Accessed: December 19, 2022). </w:t>
-      </w:r>
-    </w:p>
-    <w:p>
-      <w:pPr>
-        <w:pStyle w:val="NormalWeb"/>
-      </w:pPr>
-      <w:r>
-        <w:rPr>
-          <w:i/>
-          <w:iCs/>
-        </w:rPr>
-        <w:t xml:space="preserve">Start using your </w:t>
-      </w:r>
-      <w:proofErr w:type="spellStart"/>
-      <w:r>
-        <w:rPr>
-          <w:i/>
-          <w:iCs/>
-        </w:rPr>
-        <w:t>openid</w:t>
-      </w:r>
-      <w:proofErr w:type="spellEnd"/>
-      <w:r>
-        <w:t xml:space="preserve"> (2012) </w:t>
-      </w:r>
-      <w:r>
-        <w:rPr>
-          <w:i/>
-          <w:iCs/>
-        </w:rPr>
-        <w:t>OpenID</w:t>
-      </w:r>
-      <w:r>
-        <w:t xml:space="preserve">. Available at: https://openid.net/start-using-your-openid/ (Accessed: November 8, 2022). </w:t>
-      </w:r>
-    </w:p>
-    <w:p>
-      <w:pPr>
-        <w:pStyle w:val="NormalWeb"/>
-      </w:pPr>
-      <w:r>
-        <w:lastRenderedPageBreak/>
-        <w:t xml:space="preserve">Tiwari, V. (2022) </w:t>
-      </w:r>
-      <w:r>
-        <w:rPr>
-          <w:i/>
-          <w:iCs/>
-        </w:rPr>
-        <w:t xml:space="preserve">How to fix </w:t>
-      </w:r>
-      <w:proofErr w:type="spellStart"/>
-      <w:r>
-        <w:rPr>
-          <w:i/>
-          <w:iCs/>
-        </w:rPr>
-        <w:t>cors</w:t>
-      </w:r>
-      <w:proofErr w:type="spellEnd"/>
-      <w:r>
-        <w:rPr>
-          <w:i/>
-          <w:iCs/>
-        </w:rPr>
-        <w:t xml:space="preserve"> error "no 'access-control-allow-origin' header is present on the requested resource"?</w:t>
-      </w:r>
-      <w:r>
-        <w:t xml:space="preserve">, </w:t>
-      </w:r>
-      <w:proofErr w:type="spellStart"/>
-      <w:r>
-        <w:rPr>
-          <w:i/>
-          <w:iCs/>
-        </w:rPr>
-        <w:t>codedamn</w:t>
-      </w:r>
-      <w:proofErr w:type="spellEnd"/>
-      <w:r>
-        <w:t xml:space="preserve">. Available at: https://codedamn.com/news/backend/how-to-fix-cors-error (Accessed: December 22, 2022). </w:t>
-      </w:r>
-    </w:p>
-    <w:p>
-      <w:pPr>
-        <w:pStyle w:val="NormalWeb"/>
-      </w:pPr>
+      <w:proofErr w:type="spellStart"/>
+      <w:r>
+        <w:rPr>
+          <w:i/>
+          <w:iCs/>
+        </w:rPr>
+        <w:t>Contentstack</w:t>
+      </w:r>
+      <w:proofErr w:type="spellEnd"/>
+      <w:r>
+        <w:rPr>
+          <w:i/>
+          <w:iCs/>
+        </w:rPr>
+        <w:t xml:space="preserve"> RSS</w:t>
+      </w:r>
+      <w:r>
+        <w:t xml:space="preserve">. Available at: https://www.contentstack.com/docs/developers/how-to-guides/understanding-and-resolving-cors-error/ (Accessed: December 22, 2022). </w:t>
+      </w:r>
     </w:p>
     <w:p>
       <w:pPr>

</xml_diff>

<commit_message>
Triggering  Register User Action Type  with returned token just  fine but struggling to trigger USER LOADED Actiono type with token + User  Data payload - perhaps because of AUTH_ERROR plus REGISTER_SUCCESS conflicting with it?
</commit_message>
<xml_diff>
--- a/misc&Notes/HDip Bibliography & Notes.docx
+++ b/misc&Notes/HDip Bibliography & Notes.docx
@@ -1095,6 +1095,40 @@
       </w:r>
       <w:r>
         <w:t xml:space="preserve">. Available at: https://www.contentstack.com/docs/developers/how-to-guides/understanding-and-resolving-cors-error/ (Accessed: December 22, 2022). </w:t>
+      </w:r>
+    </w:p>
+    <w:p>
+      <w:pPr>
+        <w:pStyle w:val="NormalWeb"/>
+        <w:rPr>
+          <w:i/>
+          <w:iCs/>
+        </w:rPr>
+      </w:pPr>
+    </w:p>
+    <w:p>
+      <w:pPr>
+        <w:pStyle w:val="NormalWeb"/>
+      </w:pPr>
+      <w:r>
+        <w:rPr>
+          <w:i/>
+          <w:iCs/>
+        </w:rPr>
+        <w:t>Using the Effect Hook</w:t>
+      </w:r>
+      <w:r>
+        <w:t xml:space="preserve"> (no date) </w:t>
+      </w:r>
+      <w:r>
+        <w:rPr>
+          <w:i/>
+          <w:iCs/>
+        </w:rPr>
+        <w:t>ReactJS</w:t>
+      </w:r>
+      <w:r>
+        <w:t xml:space="preserve">. Available at: https://reactjs.org/docs/hooks-effect.html (Accessed: December 24, 2022). </w:t>
       </w:r>
     </w:p>
     <w:p>

</xml_diff>

<commit_message>
Still stuck on loading user data on register and login. GET requests for prescriptions should be easy once this is accomplished.
</commit_message>
<xml_diff>
--- a/misc&Notes/HDip Bibliography & Notes.docx
+++ b/misc&Notes/HDip Bibliography & Notes.docx
@@ -692,6 +692,120 @@
         <w:pStyle w:val="NormalWeb"/>
       </w:pPr>
       <w:r>
+        <w:t>**On accepting passwords at login**:</w:t>
+      </w:r>
+    </w:p>
+    <w:p>
+      <w:pPr>
+        <w:pStyle w:val="NormalWeb"/>
+      </w:pPr>
+      <w:proofErr w:type="spellStart"/>
+      <w:r>
+        <w:t>M</w:t>
+      </w:r>
+      <w:r>
+        <w:t>aaajomaaajo</w:t>
+      </w:r>
+      <w:proofErr w:type="spellEnd"/>
+      <w:r>
+        <w:t xml:space="preserve"> 74955 silver badges1010 bronze badges, K.E. (2020) </w:t>
+      </w:r>
+      <w:r>
+        <w:rPr>
+          <w:i/>
+          <w:iCs/>
+        </w:rPr>
+        <w:t xml:space="preserve">What is the </w:t>
+      </w:r>
+      <w:r>
+        <w:rPr>
+          <w:i/>
+          <w:iCs/>
+        </w:rPr>
+        <w:t>D</w:t>
+      </w:r>
+      <w:r>
+        <w:rPr>
+          <w:i/>
+          <w:iCs/>
+        </w:rPr>
+        <w:t xml:space="preserve">ifference </w:t>
+      </w:r>
+      <w:r>
+        <w:rPr>
+          <w:i/>
+          <w:iCs/>
+        </w:rPr>
+        <w:t>B</w:t>
+      </w:r>
+      <w:r>
+        <w:rPr>
+          <w:i/>
+          <w:iCs/>
+        </w:rPr>
+        <w:t xml:space="preserve">etween </w:t>
+      </w:r>
+      <w:proofErr w:type="spellStart"/>
+      <w:r>
+        <w:rPr>
+          <w:i/>
+          <w:iCs/>
+        </w:rPr>
+        <w:t>handlechange</w:t>
+      </w:r>
+      <w:proofErr w:type="spellEnd"/>
+      <w:r>
+        <w:rPr>
+          <w:i/>
+          <w:iCs/>
+        </w:rPr>
+        <w:t xml:space="preserve"> vs </w:t>
+      </w:r>
+      <w:proofErr w:type="spellStart"/>
+      <w:r>
+        <w:rPr>
+          <w:i/>
+          <w:iCs/>
+        </w:rPr>
+        <w:t>onchange</w:t>
+      </w:r>
+      <w:proofErr w:type="spellEnd"/>
+      <w:r>
+        <w:rPr>
+          <w:i/>
+          <w:iCs/>
+        </w:rPr>
+        <w:t xml:space="preserve"> in which is used in react?</w:t>
+      </w:r>
+      <w:r>
+        <w:t xml:space="preserve">, </w:t>
+      </w:r>
+      <w:r>
+        <w:rPr>
+          <w:i/>
+          <w:iCs/>
+        </w:rPr>
+        <w:t>Stack Overflow</w:t>
+      </w:r>
+      <w:r>
+        <w:t xml:space="preserve">. Available at: https://stackoverflow.com/questions/62197917/what-is-the-difference-between-handlechange-vs-onchange-in-which-is-used-in-reac (Accessed: December 31, 2022). </w:t>
+      </w:r>
+    </w:p>
+    <w:p>
+      <w:pPr>
+        <w:pStyle w:val="NormalWeb"/>
+      </w:pPr>
+    </w:p>
+    <w:p>
+      <w:pPr>
+        <w:pStyle w:val="NormalWeb"/>
+      </w:pPr>
+    </w:p>
+    <w:p>
+      <w:pPr>
+        <w:pStyle w:val="NormalWeb"/>
+      </w:pPr>
+      <w:r>
         <w:t xml:space="preserve">Node.js (no date) </w:t>
       </w:r>
       <w:r>
@@ -840,6 +954,7 @@
         <w:pStyle w:val="NormalWeb"/>
       </w:pPr>
       <w:r>
+        <w:lastRenderedPageBreak/>
         <w:t xml:space="preserve">Raj, V. (2019) </w:t>
       </w:r>
       <w:r>
@@ -919,7 +1034,6 @@
       </w:pPr>
       <w:proofErr w:type="spellStart"/>
       <w:r>
-        <w:lastRenderedPageBreak/>
         <w:t>Sakimura</w:t>
       </w:r>
       <w:proofErr w:type="spellEnd"/>

</xml_diff>

<commit_message>
More UI flows and redirects implemented - next for some conditional rendering of navbar depending on state. Home button implemented too  :)
</commit_message>
<xml_diff>
--- a/misc&Notes/HDip Bibliography & Notes.docx
+++ b/misc&Notes/HDip Bibliography & Notes.docx
@@ -2,6 +2,783 @@
 <file path=word/document.xml><?xml version="1.0" encoding="utf-8"?>
 <w:document xmlns:wpc="http://schemas.microsoft.com/office/word/2010/wordprocessingCanvas" xmlns:cx="http://schemas.microsoft.com/office/drawing/2014/chartex" xmlns:cx1="http://schemas.microsoft.com/office/drawing/2015/9/8/chartex" xmlns:cx2="http://schemas.microsoft.com/office/drawing/2015/10/21/chartex" xmlns:cx3="http://schemas.microsoft.com/office/drawing/2016/5/9/chartex" xmlns:cx4="http://schemas.microsoft.com/office/drawing/2016/5/10/chartex" xmlns:cx5="http://schemas.microsoft.com/office/drawing/2016/5/11/chartex" xmlns:cx6="http://schemas.microsoft.com/office/drawing/2016/5/12/chartex" xmlns:cx7="http://schemas.microsoft.com/office/drawing/2016/5/13/chartex" xmlns:cx8="http://schemas.microsoft.com/office/drawing/2016/5/14/chartex" xmlns:mc="http://schemas.openxmlformats.org/markup-compatibility/2006" xmlns:aink="http://schemas.microsoft.com/office/drawing/2016/ink" xmlns:am3d="http://schemas.microsoft.com/office/drawing/2017/model3d" xmlns:o="urn:schemas-microsoft-com:office:office" xmlns:oel="http://schemas.microsoft.com/office/2019/extlst" xmlns:r="http://schemas.openxmlformats.org/officeDocument/2006/relationships" xmlns:m="http://schemas.openxmlformats.org/officeDocument/2006/math" xmlns:v="urn:schemas-microsoft-com:vml" xmlns:wp14="http://schemas.microsoft.com/office/word/2010/wordprocessingDrawing" xmlns:wp="http://schemas.openxmlformats.org/drawingml/2006/wordprocessingDrawing" xmlns:w10="urn:schemas-microsoft-com:office:word" xmlns:w="http://schemas.openxmlformats.org/wordprocessingml/2006/main" xmlns:w14="http://schemas.microsoft.com/office/word/2010/wordml" xmlns:w15="http://schemas.microsoft.com/office/word/2012/wordml" xmlns:w16cex="http://schemas.microsoft.com/office/word/2018/wordml/cex" xmlns:w16cid="http://schemas.microsoft.com/office/word/2016/wordml/cid" xmlns:w16="http://schemas.microsoft.com/office/word/2018/wordml" xmlns:w16sdtdh="http://schemas.microsoft.com/office/word/2020/wordml/sdtdatahash" xmlns:w16se="http://schemas.microsoft.com/office/word/2015/wordml/symex" xmlns:wpg="http://schemas.microsoft.com/office/word/2010/wordprocessingGroup" xmlns:wpi="http://schemas.microsoft.com/office/word/2010/wordprocessingInk" xmlns:wne="http://schemas.microsoft.com/office/word/2006/wordml" xmlns:wps="http://schemas.microsoft.com/office/word/2010/wordprocessingShape" mc:Ignorable="w14 w15 w16se w16cid w16 w16cex w16sdtdh wp14">
   <w:body>
+    <w:p>
+      <w:pPr>
+        <w:pStyle w:val="Default"/>
+        <w:rPr>
+          <w:sz w:val="23"/>
+          <w:szCs w:val="23"/>
+        </w:rPr>
+      </w:pPr>
+      <w:r>
+        <w:rPr>
+          <w:sz w:val="23"/>
+          <w:szCs w:val="23"/>
+        </w:rPr>
+        <w:t xml:space="preserve">The final report content should minimally contain the following: </w:t>
+      </w:r>
+    </w:p>
+    <w:p>
+      <w:pPr>
+        <w:pStyle w:val="Default"/>
+        <w:rPr>
+          <w:sz w:val="23"/>
+          <w:szCs w:val="23"/>
+        </w:rPr>
+      </w:pPr>
+    </w:p>
+    <w:p>
+      <w:pPr>
+        <w:pStyle w:val="Default"/>
+        <w:rPr>
+          <w:sz w:val="23"/>
+          <w:szCs w:val="23"/>
+        </w:rPr>
+      </w:pPr>
+      <w:r>
+        <w:rPr>
+          <w:sz w:val="23"/>
+          <w:szCs w:val="23"/>
+        </w:rPr>
+        <w:t> Title Page The title page should contain the following information:</w:t>
+      </w:r>
+    </w:p>
+    <w:p>
+      <w:pPr>
+        <w:pStyle w:val="Default"/>
+        <w:rPr>
+          <w:sz w:val="23"/>
+          <w:szCs w:val="23"/>
+        </w:rPr>
+      </w:pPr>
+      <w:r>
+        <w:rPr>
+          <w:sz w:val="23"/>
+          <w:szCs w:val="23"/>
+        </w:rPr>
+        <w:t> The name of the Institution: Dublin Business School</w:t>
+      </w:r>
+    </w:p>
+    <w:p>
+      <w:pPr>
+        <w:pStyle w:val="Default"/>
+        <w:rPr>
+          <w:sz w:val="23"/>
+          <w:szCs w:val="23"/>
+        </w:rPr>
+      </w:pPr>
+      <w:r>
+        <w:rPr>
+          <w:sz w:val="23"/>
+          <w:szCs w:val="23"/>
+        </w:rPr>
+        <w:t> The course title: Higher Diploma in Science in Computing</w:t>
+      </w:r>
+    </w:p>
+    <w:p>
+      <w:pPr>
+        <w:pStyle w:val="Default"/>
+        <w:rPr>
+          <w:sz w:val="23"/>
+          <w:szCs w:val="23"/>
+        </w:rPr>
+      </w:pPr>
+      <w:r>
+        <w:rPr>
+          <w:sz w:val="23"/>
+          <w:szCs w:val="23"/>
+        </w:rPr>
+        <w:t xml:space="preserve"> The course </w:t>
+      </w:r>
+      <w:proofErr w:type="gramStart"/>
+      <w:r>
+        <w:rPr>
+          <w:sz w:val="23"/>
+          <w:szCs w:val="23"/>
+        </w:rPr>
+        <w:t>stream</w:t>
+      </w:r>
+      <w:proofErr w:type="gramEnd"/>
+    </w:p>
+    <w:p>
+      <w:pPr>
+        <w:pStyle w:val="Default"/>
+        <w:rPr>
+          <w:sz w:val="23"/>
+          <w:szCs w:val="23"/>
+        </w:rPr>
+      </w:pPr>
+      <w:r>
+        <w:rPr>
+          <w:sz w:val="23"/>
+          <w:szCs w:val="23"/>
+        </w:rPr>
+        <w:t> The title of project</w:t>
+      </w:r>
+    </w:p>
+    <w:p>
+      <w:pPr>
+        <w:pStyle w:val="Default"/>
+        <w:rPr>
+          <w:sz w:val="23"/>
+          <w:szCs w:val="23"/>
+        </w:rPr>
+      </w:pPr>
+      <w:r>
+        <w:rPr>
+          <w:sz w:val="23"/>
+          <w:szCs w:val="23"/>
+        </w:rPr>
+        <w:t> “Final Report”</w:t>
+      </w:r>
+    </w:p>
+    <w:p>
+      <w:pPr>
+        <w:pStyle w:val="Default"/>
+        <w:rPr>
+          <w:sz w:val="23"/>
+          <w:szCs w:val="23"/>
+        </w:rPr>
+      </w:pPr>
+      <w:r>
+        <w:rPr>
+          <w:sz w:val="23"/>
+          <w:szCs w:val="23"/>
+        </w:rPr>
+        <w:t> The name of the author</w:t>
+      </w:r>
+    </w:p>
+    <w:p>
+      <w:pPr>
+        <w:pStyle w:val="Default"/>
+        <w:rPr>
+          <w:sz w:val="23"/>
+          <w:szCs w:val="23"/>
+        </w:rPr>
+      </w:pPr>
+      <w:r>
+        <w:rPr>
+          <w:sz w:val="23"/>
+          <w:szCs w:val="23"/>
+        </w:rPr>
+        <w:t> The author’s e-‐mail address</w:t>
+      </w:r>
+    </w:p>
+    <w:p>
+      <w:pPr>
+        <w:pStyle w:val="Default"/>
+        <w:rPr>
+          <w:sz w:val="23"/>
+          <w:szCs w:val="23"/>
+        </w:rPr>
+      </w:pPr>
+      <w:r>
+        <w:rPr>
+          <w:sz w:val="23"/>
+          <w:szCs w:val="23"/>
+        </w:rPr>
+        <w:t> The author’s student id</w:t>
+      </w:r>
+    </w:p>
+    <w:p>
+      <w:pPr>
+        <w:pStyle w:val="Default"/>
+        <w:rPr>
+          <w:sz w:val="23"/>
+          <w:szCs w:val="23"/>
+        </w:rPr>
+      </w:pPr>
+      <w:r>
+        <w:rPr>
+          <w:sz w:val="23"/>
+          <w:szCs w:val="23"/>
+        </w:rPr>
+        <w:t> The name of the supervisor</w:t>
+      </w:r>
+    </w:p>
+    <w:p>
+      <w:pPr>
+        <w:pStyle w:val="Default"/>
+        <w:rPr>
+          <w:sz w:val="23"/>
+          <w:szCs w:val="23"/>
+        </w:rPr>
+      </w:pPr>
+      <w:r>
+        <w:rPr>
+          <w:sz w:val="23"/>
+          <w:szCs w:val="23"/>
+        </w:rPr>
+        <w:t xml:space="preserve"> The submission </w:t>
+      </w:r>
+      <w:proofErr w:type="gramStart"/>
+      <w:r>
+        <w:rPr>
+          <w:sz w:val="23"/>
+          <w:szCs w:val="23"/>
+        </w:rPr>
+        <w:t>date</w:t>
+      </w:r>
+      <w:proofErr w:type="gramEnd"/>
+    </w:p>
+    <w:p>
+      <w:pPr>
+        <w:pStyle w:val="Default"/>
+        <w:rPr>
+          <w:sz w:val="23"/>
+          <w:szCs w:val="23"/>
+        </w:rPr>
+      </w:pPr>
+    </w:p>
+    <w:p>
+      <w:pPr>
+        <w:pStyle w:val="Default"/>
+        <w:rPr>
+          <w:sz w:val="23"/>
+          <w:szCs w:val="23"/>
+        </w:rPr>
+      </w:pPr>
+      <w:r>
+        <w:rPr>
+          <w:b/>
+          <w:bCs/>
+          <w:sz w:val="23"/>
+          <w:szCs w:val="23"/>
+        </w:rPr>
+        <w:t xml:space="preserve">Abstract </w:t>
+      </w:r>
+      <w:r>
+        <w:rPr>
+          <w:sz w:val="23"/>
+          <w:szCs w:val="23"/>
+        </w:rPr>
+        <w:t xml:space="preserve">This is, at maximum, a quarter page summary of the project. </w:t>
+      </w:r>
+    </w:p>
+    <w:p>
+      <w:pPr>
+        <w:pStyle w:val="Default"/>
+        <w:rPr>
+          <w:sz w:val="23"/>
+          <w:szCs w:val="23"/>
+        </w:rPr>
+      </w:pPr>
+    </w:p>
+    <w:p>
+      <w:pPr>
+        <w:pStyle w:val="Default"/>
+        <w:rPr>
+          <w:sz w:val="23"/>
+          <w:szCs w:val="23"/>
+        </w:rPr>
+      </w:pPr>
+      <w:r>
+        <w:rPr>
+          <w:b/>
+          <w:bCs/>
+          <w:sz w:val="23"/>
+          <w:szCs w:val="23"/>
+        </w:rPr>
+        <w:t xml:space="preserve">Acknowledgments </w:t>
+      </w:r>
+      <w:r>
+        <w:rPr>
+          <w:sz w:val="23"/>
+          <w:szCs w:val="23"/>
+        </w:rPr>
+        <w:t xml:space="preserve">A brief paragraph or two acknowledging professional advice and help in submitting the report. </w:t>
+      </w:r>
+    </w:p>
+    <w:p>
+      <w:pPr>
+        <w:pStyle w:val="Default"/>
+        <w:rPr>
+          <w:sz w:val="23"/>
+          <w:szCs w:val="23"/>
+        </w:rPr>
+      </w:pPr>
+    </w:p>
+    <w:p>
+      <w:pPr>
+        <w:pStyle w:val="Default"/>
+        <w:rPr>
+          <w:sz w:val="23"/>
+          <w:szCs w:val="23"/>
+        </w:rPr>
+      </w:pPr>
+      <w:r>
+        <w:rPr>
+          <w:b/>
+          <w:bCs/>
+          <w:sz w:val="23"/>
+          <w:szCs w:val="23"/>
+        </w:rPr>
+        <w:t xml:space="preserve">Contents </w:t>
+      </w:r>
+      <w:r>
+        <w:rPr>
+          <w:sz w:val="23"/>
+          <w:szCs w:val="23"/>
+        </w:rPr>
+        <w:t xml:space="preserve">List of contents, including tables and figures, with page numbers. </w:t>
+      </w:r>
+    </w:p>
+    <w:p>
+      <w:pPr>
+        <w:pStyle w:val="Default"/>
+        <w:rPr>
+          <w:sz w:val="23"/>
+          <w:szCs w:val="23"/>
+        </w:rPr>
+      </w:pPr>
+    </w:p>
+    <w:p>
+      <w:pPr>
+        <w:pStyle w:val="Default"/>
+        <w:rPr>
+          <w:b/>
+          <w:bCs/>
+          <w:sz w:val="23"/>
+          <w:szCs w:val="23"/>
+        </w:rPr>
+      </w:pPr>
+      <w:r>
+        <w:rPr>
+          <w:b/>
+          <w:bCs/>
+          <w:sz w:val="23"/>
+          <w:szCs w:val="23"/>
+        </w:rPr>
+        <w:t xml:space="preserve">Chapter 1: Introduction </w:t>
+      </w:r>
+    </w:p>
+    <w:p>
+      <w:pPr>
+        <w:pStyle w:val="Default"/>
+        <w:rPr>
+          <w:sz w:val="23"/>
+          <w:szCs w:val="23"/>
+        </w:rPr>
+      </w:pPr>
+      <w:r>
+        <w:rPr>
+          <w:sz w:val="23"/>
+          <w:szCs w:val="23"/>
+        </w:rPr>
+        <w:t xml:space="preserve">Further refinement and additions to the introduction in the interim report. </w:t>
+      </w:r>
+    </w:p>
+    <w:p>
+      <w:pPr>
+        <w:pStyle w:val="Default"/>
+        <w:rPr>
+          <w:sz w:val="23"/>
+          <w:szCs w:val="23"/>
+        </w:rPr>
+      </w:pPr>
+    </w:p>
+    <w:p>
+      <w:pPr>
+        <w:pStyle w:val="Default"/>
+        <w:rPr>
+          <w:sz w:val="23"/>
+          <w:szCs w:val="23"/>
+        </w:rPr>
+      </w:pPr>
+      <w:r>
+        <w:rPr>
+          <w:b/>
+          <w:bCs/>
+          <w:sz w:val="23"/>
+          <w:szCs w:val="23"/>
+        </w:rPr>
+        <w:t xml:space="preserve">Chapter 2: Background/Literature Review </w:t>
+      </w:r>
+    </w:p>
+    <w:p>
+      <w:pPr>
+        <w:pStyle w:val="Default"/>
+        <w:rPr>
+          <w:sz w:val="23"/>
+          <w:szCs w:val="23"/>
+        </w:rPr>
+      </w:pPr>
+      <w:r>
+        <w:rPr>
+          <w:sz w:val="23"/>
+          <w:szCs w:val="23"/>
+        </w:rPr>
+        <w:t xml:space="preserve">Further refinement and additions to the background section in the interim report. </w:t>
+      </w:r>
+    </w:p>
+    <w:p>
+      <w:pPr>
+        <w:pStyle w:val="Default"/>
+        <w:rPr>
+          <w:sz w:val="23"/>
+          <w:szCs w:val="23"/>
+        </w:rPr>
+      </w:pPr>
+    </w:p>
+    <w:p>
+      <w:pPr>
+        <w:pStyle w:val="Default"/>
+        <w:rPr>
+          <w:sz w:val="23"/>
+          <w:szCs w:val="23"/>
+        </w:rPr>
+      </w:pPr>
+      <w:r>
+        <w:rPr>
+          <w:b/>
+          <w:bCs/>
+          <w:sz w:val="23"/>
+          <w:szCs w:val="23"/>
+        </w:rPr>
+        <w:t xml:space="preserve">Chapter 3: Specification and Design </w:t>
+      </w:r>
+    </w:p>
+    <w:p>
+      <w:pPr>
+        <w:pStyle w:val="Default"/>
+        <w:rPr>
+          <w:sz w:val="23"/>
+          <w:szCs w:val="23"/>
+        </w:rPr>
+      </w:pPr>
+      <w:r>
+        <w:rPr>
+          <w:sz w:val="23"/>
+          <w:szCs w:val="23"/>
+        </w:rPr>
+        <w:t xml:space="preserve">Design of the artefact should be discussed in this chapter which is augmented by diagrams. </w:t>
+      </w:r>
+    </w:p>
+    <w:p>
+      <w:pPr>
+        <w:pStyle w:val="Default"/>
+        <w:rPr>
+          <w:sz w:val="23"/>
+          <w:szCs w:val="23"/>
+        </w:rPr>
+      </w:pPr>
+    </w:p>
+    <w:p>
+      <w:pPr>
+        <w:pStyle w:val="Default"/>
+        <w:rPr>
+          <w:sz w:val="23"/>
+          <w:szCs w:val="23"/>
+        </w:rPr>
+      </w:pPr>
+      <w:r>
+        <w:rPr>
+          <w:b/>
+          <w:bCs/>
+          <w:sz w:val="23"/>
+          <w:szCs w:val="23"/>
+        </w:rPr>
+        <w:t xml:space="preserve">Chapter 4: Implementation </w:t>
+      </w:r>
+    </w:p>
+    <w:p>
+      <w:pPr>
+        <w:pStyle w:val="Default"/>
+        <w:rPr>
+          <w:sz w:val="23"/>
+          <w:szCs w:val="23"/>
+        </w:rPr>
+      </w:pPr>
+      <w:r>
+        <w:rPr>
+          <w:sz w:val="23"/>
+          <w:szCs w:val="23"/>
+        </w:rPr>
+        <w:t xml:space="preserve">The student should discuss the implementation details here. It includes software and version of software used. Any algorithm developed during this process may be discussed. Any coding snippets can be discussed. </w:t>
+      </w:r>
+      <w:r>
+        <w:rPr>
+          <w:i/>
+          <w:iCs/>
+          <w:sz w:val="23"/>
+          <w:szCs w:val="23"/>
+        </w:rPr>
+        <w:t xml:space="preserve">Please note, full code should be included in appendix not in this </w:t>
+      </w:r>
+    </w:p>
+    <w:p>
+      <w:pPr>
+        <w:pStyle w:val="Default"/>
+        <w:pageBreakBefore/>
+        <w:rPr>
+          <w:i/>
+          <w:iCs/>
+          <w:sz w:val="23"/>
+          <w:szCs w:val="23"/>
+        </w:rPr>
+      </w:pPr>
+      <w:r>
+        <w:rPr>
+          <w:i/>
+          <w:iCs/>
+          <w:sz w:val="23"/>
+          <w:szCs w:val="23"/>
+        </w:rPr>
+        <w:lastRenderedPageBreak/>
+        <w:t xml:space="preserve">chapter. </w:t>
+      </w:r>
+    </w:p>
+    <w:p>
+      <w:pPr>
+        <w:pStyle w:val="Default"/>
+        <w:rPr>
+          <w:sz w:val="23"/>
+          <w:szCs w:val="23"/>
+        </w:rPr>
+      </w:pPr>
+      <w:r>
+        <w:rPr>
+          <w:b/>
+          <w:bCs/>
+          <w:sz w:val="23"/>
+          <w:szCs w:val="23"/>
+        </w:rPr>
+        <w:t xml:space="preserve">Chapter 5: Testing and Results </w:t>
+      </w:r>
+    </w:p>
+    <w:p>
+      <w:pPr>
+        <w:pStyle w:val="Default"/>
+        <w:rPr>
+          <w:sz w:val="23"/>
+          <w:szCs w:val="23"/>
+        </w:rPr>
+      </w:pPr>
+      <w:r>
+        <w:rPr>
+          <w:sz w:val="23"/>
+          <w:szCs w:val="23"/>
+        </w:rPr>
+        <w:t xml:space="preserve">This chapter contains a clear description of testing and the results of the project. The chapter also contains a description of the results of the final tests carried out on the product. </w:t>
+      </w:r>
+    </w:p>
+    <w:p>
+      <w:pPr>
+        <w:pStyle w:val="Default"/>
+        <w:rPr>
+          <w:sz w:val="23"/>
+          <w:szCs w:val="23"/>
+        </w:rPr>
+      </w:pPr>
+      <w:r>
+        <w:rPr>
+          <w:sz w:val="23"/>
+          <w:szCs w:val="23"/>
+        </w:rPr>
+        <w:t xml:space="preserve">An important section in this chapter is the </w:t>
+      </w:r>
+      <w:r>
+        <w:rPr>
+          <w:i/>
+          <w:iCs/>
+          <w:sz w:val="23"/>
+          <w:szCs w:val="23"/>
+        </w:rPr>
+        <w:t xml:space="preserve">critical evaluation </w:t>
+      </w:r>
+      <w:r>
+        <w:rPr>
+          <w:sz w:val="23"/>
+          <w:szCs w:val="23"/>
+        </w:rPr>
+        <w:t xml:space="preserve">of the final project, where the student demonstrates the ability to critically evaluate the work done, the shortcomings in the project and so on. Objectivity is important when writing this chapter. </w:t>
+      </w:r>
+    </w:p>
+    <w:p>
+      <w:pPr>
+        <w:pStyle w:val="Default"/>
+        <w:rPr>
+          <w:sz w:val="23"/>
+          <w:szCs w:val="23"/>
+        </w:rPr>
+      </w:pPr>
+    </w:p>
+    <w:p>
+      <w:pPr>
+        <w:pStyle w:val="Default"/>
+        <w:rPr>
+          <w:sz w:val="23"/>
+          <w:szCs w:val="23"/>
+        </w:rPr>
+      </w:pPr>
+      <w:r>
+        <w:rPr>
+          <w:b/>
+          <w:bCs/>
+          <w:sz w:val="23"/>
+          <w:szCs w:val="23"/>
+        </w:rPr>
+        <w:t xml:space="preserve">Chapter 6: Conclusions and Future Work </w:t>
+      </w:r>
+    </w:p>
+    <w:p>
+      <w:pPr>
+        <w:pStyle w:val="Default"/>
+        <w:rPr>
+          <w:sz w:val="23"/>
+          <w:szCs w:val="23"/>
+        </w:rPr>
+      </w:pPr>
+      <w:r>
+        <w:rPr>
+          <w:sz w:val="23"/>
+          <w:szCs w:val="23"/>
+        </w:rPr>
+        <w:t xml:space="preserve">A review of what the project achieved, a final review of the project in terms of the proposed goals and project plan. </w:t>
+      </w:r>
+    </w:p>
+    <w:p>
+      <w:pPr>
+        <w:pStyle w:val="Default"/>
+        <w:spacing w:after="66"/>
+        <w:rPr>
+          <w:sz w:val="23"/>
+          <w:szCs w:val="23"/>
+        </w:rPr>
+      </w:pPr>
+      <w:r>
+        <w:rPr>
+          <w:sz w:val="23"/>
+          <w:szCs w:val="23"/>
+        </w:rPr>
+        <w:t xml:space="preserve">● Any changes from the interim report should be discussed and justified. </w:t>
+      </w:r>
+    </w:p>
+    <w:p>
+      <w:pPr>
+        <w:pStyle w:val="Default"/>
+        <w:spacing w:after="66"/>
+        <w:rPr>
+          <w:sz w:val="23"/>
+          <w:szCs w:val="23"/>
+        </w:rPr>
+      </w:pPr>
+      <w:r>
+        <w:rPr>
+          <w:sz w:val="23"/>
+          <w:szCs w:val="23"/>
+        </w:rPr>
+        <w:t xml:space="preserve">● The student should reflect on the learning experiences gained in doing the project and its relevance to on-going progress as a learner and future practising IT professional. </w:t>
+      </w:r>
+    </w:p>
+    <w:p>
+      <w:pPr>
+        <w:pStyle w:val="Default"/>
+        <w:rPr>
+          <w:sz w:val="23"/>
+          <w:szCs w:val="23"/>
+        </w:rPr>
+      </w:pPr>
+      <w:r>
+        <w:rPr>
+          <w:sz w:val="23"/>
+          <w:szCs w:val="23"/>
+        </w:rPr>
+        <w:t xml:space="preserve">● This section should also provide a starting point for another student to continue the work. </w:t>
+      </w:r>
+    </w:p>
+    <w:p>
+      <w:pPr>
+        <w:pStyle w:val="Default"/>
+        <w:rPr>
+          <w:sz w:val="23"/>
+          <w:szCs w:val="23"/>
+        </w:rPr>
+      </w:pPr>
+    </w:p>
+    <w:p>
+      <w:pPr>
+        <w:pStyle w:val="Default"/>
+        <w:rPr>
+          <w:sz w:val="23"/>
+          <w:szCs w:val="23"/>
+        </w:rPr>
+      </w:pPr>
+      <w:r>
+        <w:rPr>
+          <w:b/>
+          <w:bCs/>
+          <w:sz w:val="23"/>
+          <w:szCs w:val="23"/>
+        </w:rPr>
+        <w:t xml:space="preserve">References and Bibliography </w:t>
+      </w:r>
+    </w:p>
+    <w:p>
+      <w:pPr>
+        <w:pStyle w:val="Default"/>
+        <w:rPr>
+          <w:sz w:val="23"/>
+          <w:szCs w:val="23"/>
+        </w:rPr>
+      </w:pPr>
+      <w:r>
+        <w:rPr>
+          <w:sz w:val="23"/>
+          <w:szCs w:val="23"/>
+        </w:rPr>
+        <w:t xml:space="preserve">Harvard referencing style. </w:t>
+      </w:r>
+    </w:p>
+    <w:p>
+      <w:pPr>
+        <w:pStyle w:val="Default"/>
+        <w:rPr>
+          <w:sz w:val="23"/>
+          <w:szCs w:val="23"/>
+        </w:rPr>
+      </w:pPr>
+      <w:r>
+        <w:rPr>
+          <w:b/>
+          <w:bCs/>
+          <w:sz w:val="23"/>
+          <w:szCs w:val="23"/>
+        </w:rPr>
+        <w:t xml:space="preserve">Appendices </w:t>
+      </w:r>
+    </w:p>
+    <w:p>
+      <w:pPr>
+        <w:rPr>
+          <w:sz w:val="52"/>
+          <w:szCs w:val="52"/>
+        </w:rPr>
+      </w:pPr>
+      <w:r>
+        <w:rPr>
+          <w:sz w:val="23"/>
+          <w:szCs w:val="23"/>
+        </w:rPr>
+        <w:t>Note: Well-documented code listings should be included in an appendix, not in the main body of the report.</w:t>
+      </w:r>
+    </w:p>
+    <w:p>
+      <w:pPr>
+        <w:rPr>
+          <w:sz w:val="52"/>
+          <w:szCs w:val="52"/>
+        </w:rPr>
+      </w:pPr>
+    </w:p>
+    <w:p>
+      <w:pPr>
+        <w:rPr>
+          <w:sz w:val="52"/>
+          <w:szCs w:val="52"/>
+        </w:rPr>
+      </w:pPr>
+    </w:p>
     <w:p>
       <w:pPr>
         <w:rPr>
@@ -348,6 +1125,7 @@
     <w:p/>
     <w:p>
       <w:r>
+        <w:lastRenderedPageBreak/>
         <w:t>Bibliography:</w:t>
       </w:r>
     </w:p>
@@ -701,10 +1479,8 @@
       </w:pPr>
       <w:proofErr w:type="spellStart"/>
       <w:r>
-        <w:t>M</w:t>
-      </w:r>
-      <w:r>
-        <w:t>aaajomaaajo</w:t>
+        <w:lastRenderedPageBreak/>
+        <w:t>Maaajomaaajo</w:t>
       </w:r>
       <w:proofErr w:type="spellEnd"/>
       <w:r>
@@ -715,35 +1491,7 @@
           <w:i/>
           <w:iCs/>
         </w:rPr>
-        <w:t xml:space="preserve">What is the </w:t>
-      </w:r>
-      <w:r>
-        <w:rPr>
-          <w:i/>
-          <w:iCs/>
-        </w:rPr>
-        <w:t>D</w:t>
-      </w:r>
-      <w:r>
-        <w:rPr>
-          <w:i/>
-          <w:iCs/>
-        </w:rPr>
-        <w:t xml:space="preserve">ifference </w:t>
-      </w:r>
-      <w:r>
-        <w:rPr>
-          <w:i/>
-          <w:iCs/>
-        </w:rPr>
-        <w:t>B</w:t>
-      </w:r>
-      <w:r>
-        <w:rPr>
-          <w:i/>
-          <w:iCs/>
-        </w:rPr>
-        <w:t xml:space="preserve">etween </w:t>
+        <w:t xml:space="preserve">What is the Difference Between </w:t>
       </w:r>
       <w:proofErr w:type="spellStart"/>
       <w:r>
@@ -954,7 +1702,6 @@
         <w:pStyle w:val="NormalWeb"/>
       </w:pPr>
       <w:r>
-        <w:lastRenderedPageBreak/>
         <w:t xml:space="preserve">Raj, V. (2019) </w:t>
       </w:r>
       <w:r>
@@ -1109,6 +1856,36 @@
       <w:r>
         <w:t xml:space="preserve">. Available at: https://openid.net/start-using-your-openid/ (Accessed: November 8, 2022). </w:t>
       </w:r>
+    </w:p>
+    <w:p>
+      <w:pPr>
+        <w:pStyle w:val="NormalWeb"/>
+      </w:pPr>
+      <w:r>
+        <w:rPr>
+          <w:i/>
+          <w:iCs/>
+        </w:rPr>
+        <w:t>Throw, and Try...Catch...Finally</w:t>
+      </w:r>
+      <w:r>
+        <w:t xml:space="preserve"> (no date) </w:t>
+      </w:r>
+      <w:r>
+        <w:rPr>
+          <w:i/>
+          <w:iCs/>
+        </w:rPr>
+        <w:t>JavaScript Errors</w:t>
+      </w:r>
+      <w:r>
+        <w:t xml:space="preserve">. W3 Schools. Available at: https://www.w3schools.com/js/js_errors.asp#:~:text=JavaScript%20try%20and%20catch,occurs%20in%20the%20try%20block. (Accessed: November 3, 2023). </w:t>
+      </w:r>
+    </w:p>
+    <w:p>
+      <w:pPr>
+        <w:pStyle w:val="NormalWeb"/>
+      </w:pPr>
     </w:p>
     <w:p>
       <w:pPr>
@@ -1801,6 +2578,20 @@
       <w:lang w:eastAsia="en-GB"/>
     </w:rPr>
   </w:style>
+  <w:style w:type="paragraph" w:customStyle="1" w:styleId="Default">
+    <w:name w:val="Default"/>
+    <w:rsid w:val="009A77AA"/>
+    <w:pPr>
+      <w:autoSpaceDE w:val="0"/>
+      <w:autoSpaceDN w:val="0"/>
+      <w:adjustRightInd w:val="0"/>
+    </w:pPr>
+    <w:rPr>
+      <w:rFonts w:ascii="Calibri" w:hAnsi="Calibri" w:cs="Calibri"/>
+      <w:color w:val="000000"/>
+      <w:lang w:val="en-GB"/>
+    </w:rPr>
+  </w:style>
 </w:styles>
 </file>
 

</xml_diff>

<commit_message>
Social Sign On Buttons implemented and styled. With beginings of Passport ID Federation with Google  and LinkedIn Started.
</commit_message>
<xml_diff>
--- a/misc&Notes/HDip Bibliography & Notes.docx
+++ b/misc&Notes/HDip Bibliography & Notes.docx
@@ -1232,6 +1232,31 @@
           <w:i/>
           <w:iCs/>
         </w:rPr>
+        <w:t>Conditional Rendering</w:t>
+      </w:r>
+      <w:r>
+        <w:t xml:space="preserve"> (no date) </w:t>
+      </w:r>
+      <w:r>
+        <w:rPr>
+          <w:i/>
+          <w:iCs/>
+        </w:rPr>
+        <w:t>ReactJS</w:t>
+      </w:r>
+      <w:r>
+        <w:t xml:space="preserve">. Available at: https://reactjs.org/docs/conditional-rendering.html#gatsby-focus-wrapper (Accessed: January 3, 2023). </w:t>
+      </w:r>
+    </w:p>
+    <w:p>
+      <w:pPr>
+        <w:pStyle w:val="NormalWeb"/>
+      </w:pPr>
+      <w:r>
+        <w:rPr>
+          <w:i/>
+          <w:iCs/>
+        </w:rPr>
         <w:t>CORS</w:t>
       </w:r>
       <w:r>
@@ -1479,19 +1504,446 @@
       </w:pPr>
       <w:proofErr w:type="spellStart"/>
       <w:r>
+        <w:t>Maaajomaaajo</w:t>
+      </w:r>
+      <w:proofErr w:type="spellEnd"/>
+      <w:r>
+        <w:t xml:space="preserve"> 74955 silver badges1010 bronze badges, K.E. (2020) </w:t>
+      </w:r>
+      <w:r>
+        <w:rPr>
+          <w:i/>
+          <w:iCs/>
+        </w:rPr>
+        <w:t xml:space="preserve">What is the Difference Between </w:t>
+      </w:r>
+      <w:proofErr w:type="spellStart"/>
+      <w:r>
+        <w:rPr>
+          <w:i/>
+          <w:iCs/>
+        </w:rPr>
+        <w:t>handlechange</w:t>
+      </w:r>
+      <w:proofErr w:type="spellEnd"/>
+      <w:r>
+        <w:rPr>
+          <w:i/>
+          <w:iCs/>
+        </w:rPr>
+        <w:t xml:space="preserve"> vs </w:t>
+      </w:r>
+      <w:proofErr w:type="spellStart"/>
+      <w:r>
+        <w:rPr>
+          <w:i/>
+          <w:iCs/>
+        </w:rPr>
+        <w:t>onchange</w:t>
+      </w:r>
+      <w:proofErr w:type="spellEnd"/>
+      <w:r>
+        <w:rPr>
+          <w:i/>
+          <w:iCs/>
+        </w:rPr>
+        <w:t xml:space="preserve"> in which is used in react?</w:t>
+      </w:r>
+      <w:r>
+        <w:t xml:space="preserve">, </w:t>
+      </w:r>
+      <w:r>
+        <w:rPr>
+          <w:i/>
+          <w:iCs/>
+        </w:rPr>
+        <w:t>Stack Overflow</w:t>
+      </w:r>
+      <w:r>
+        <w:t xml:space="preserve">. Available at: https://stackoverflow.com/questions/62197917/what-is-the-difference-between-handlechange-vs-onchange-in-which-is-used-in-reac (Accessed: December 31, 2022). </w:t>
+      </w:r>
+    </w:p>
+    <w:p>
+      <w:pPr>
+        <w:pStyle w:val="NormalWeb"/>
+      </w:pPr>
+    </w:p>
+    <w:p>
+      <w:pPr>
+        <w:pStyle w:val="NormalWeb"/>
+      </w:pPr>
+    </w:p>
+    <w:p>
+      <w:pPr>
+        <w:pStyle w:val="NormalWeb"/>
+      </w:pPr>
+      <w:r>
+        <w:t xml:space="preserve">Node.js (no date) </w:t>
+      </w:r>
+      <w:r>
+        <w:rPr>
+          <w:i/>
+          <w:iCs/>
+        </w:rPr>
+        <w:t>Overview of blocking vs Non-Blocking</w:t>
+      </w:r>
+      <w:r>
+        <w:t xml:space="preserve">, </w:t>
+      </w:r>
+      <w:r>
+        <w:rPr>
+          <w:i/>
+          <w:iCs/>
+        </w:rPr>
+        <w:t>Node.js</w:t>
+      </w:r>
+      <w:r>
+        <w:t xml:space="preserve">. Node.js. Available at: https://nodejs.org/en/docs/guides/blocking-vs-non-blocking/ (Accessed: December 13, 2022). </w:t>
+      </w:r>
+    </w:p>
+    <w:p>
+      <w:pPr>
+        <w:pStyle w:val="NormalWeb"/>
+      </w:pPr>
+      <w:proofErr w:type="spellStart"/>
+      <w:r>
+        <w:t>Olawanle</w:t>
+      </w:r>
+      <w:proofErr w:type="spellEnd"/>
+      <w:r>
+        <w:t xml:space="preserve">, J. (2022) </w:t>
+      </w:r>
+      <w:r>
+        <w:rPr>
+          <w:i/>
+          <w:iCs/>
+        </w:rPr>
+        <w:t>Post HTTP Request in React</w:t>
+      </w:r>
+      <w:r>
+        <w:t xml:space="preserve">, </w:t>
+      </w:r>
+      <w:r>
+        <w:rPr>
+          <w:i/>
+          <w:iCs/>
+        </w:rPr>
+        <w:t>Stack Abuse</w:t>
+      </w:r>
+      <w:r>
+        <w:t xml:space="preserve">. Stack Abuse. Available at: https://stackabuse.com/post-http-request-in-react/ (Accessed: December 21, 2022). </w:t>
+      </w:r>
+    </w:p>
+    <w:p>
+      <w:pPr>
+        <w:pStyle w:val="NormalWeb"/>
+      </w:pPr>
+    </w:p>
+    <w:p>
+      <w:pPr>
+        <w:pStyle w:val="NormalWeb"/>
+      </w:pPr>
+      <w:proofErr w:type="spellStart"/>
+      <w:r>
+        <w:rPr>
+          <w:i/>
+          <w:iCs/>
+        </w:rPr>
+        <w:t>Openid</w:t>
+      </w:r>
+      <w:proofErr w:type="spellEnd"/>
+      <w:r>
+        <w:rPr>
+          <w:i/>
+          <w:iCs/>
+        </w:rPr>
+        <w:t xml:space="preserve"> Connect</w:t>
+      </w:r>
+      <w:r>
+        <w:t xml:space="preserve"> (2022) </w:t>
+      </w:r>
+      <w:r>
+        <w:rPr>
+          <w:i/>
+          <w:iCs/>
+        </w:rPr>
+        <w:t>IBM.com</w:t>
+      </w:r>
+      <w:r>
+        <w:t xml:space="preserve">. International Business Machines Inc. Available at: https://www.ibm.com/docs/en/was-liberty/base?topic=liberty-openid-connect (Accessed: December 19, 2022). </w:t>
+      </w:r>
+    </w:p>
+    <w:p>
+      <w:pPr>
+        <w:pStyle w:val="NormalWeb"/>
+      </w:pPr>
+    </w:p>
+    <w:p>
+      <w:pPr>
+        <w:pStyle w:val="NormalWeb"/>
+      </w:pPr>
+      <w:proofErr w:type="spellStart"/>
+      <w:r>
+        <w:t>Patadiya</w:t>
+      </w:r>
+      <w:proofErr w:type="spellEnd"/>
+      <w:r>
+        <w:t xml:space="preserve">, J. (2022) </w:t>
+      </w:r>
+      <w:r>
+        <w:rPr>
+          <w:i/>
+          <w:iCs/>
+        </w:rPr>
+        <w:t>React vs react native - key difference, features, advantages</w:t>
+      </w:r>
+      <w:r>
+        <w:t xml:space="preserve">, </w:t>
+      </w:r>
+      <w:proofErr w:type="spellStart"/>
+      <w:r>
+        <w:rPr>
+          <w:i/>
+          <w:iCs/>
+        </w:rPr>
+        <w:t>Radixweb</w:t>
+      </w:r>
+      <w:proofErr w:type="spellEnd"/>
+      <w:r>
+        <w:t xml:space="preserve">. </w:t>
+      </w:r>
+      <w:proofErr w:type="spellStart"/>
+      <w:r>
+        <w:t>Radixweb</w:t>
+      </w:r>
+      <w:proofErr w:type="spellEnd"/>
+      <w:r>
+        <w:t xml:space="preserve">. Available at: https://radixweb.com/blog/react-vs-react-native (Accessed: December 19, 2022). </w:t>
+      </w:r>
+    </w:p>
+    <w:p>
+      <w:pPr>
+        <w:pStyle w:val="NormalWeb"/>
+      </w:pPr>
+      <w:r>
+        <w:t xml:space="preserve">Raj, V. (2019) </w:t>
+      </w:r>
+      <w:r>
+        <w:rPr>
+          <w:i/>
+          <w:iCs/>
+        </w:rPr>
+        <w:t>Running react and node.js in one shot with concurrently!</w:t>
+      </w:r>
+      <w:r>
+        <w:t xml:space="preserve">, </w:t>
+      </w:r>
+      <w:r>
+        <w:rPr>
+          <w:i/>
+          <w:iCs/>
+        </w:rPr>
+        <w:t>DEV Community</w:t>
+      </w:r>
+      <w:r>
+        <w:t xml:space="preserve">. DEV Community. Available at: https://dev.to/numtostr/running-react-and-node-js-in-one-shot-with-concurrently-2oac (Accessed: December 19, 2022). </w:t>
+      </w:r>
+    </w:p>
+    <w:p>
+      <w:pPr>
+        <w:pStyle w:val="NormalWeb"/>
+      </w:pPr>
+      <w:r>
+        <w:rPr>
+          <w:i/>
+          <w:iCs/>
+        </w:rPr>
+        <w:t>React ES6 arrow functions</w:t>
+      </w:r>
+      <w:r>
+        <w:t xml:space="preserve"> (no date) </w:t>
+      </w:r>
+      <w:r>
+        <w:rPr>
+          <w:i/>
+          <w:iCs/>
+        </w:rPr>
+        <w:t>W3 Schools</w:t>
+      </w:r>
+      <w:r>
+        <w:t xml:space="preserve">. Available at: https://www.w3schools.com/react/react_es6_arrow.asp (Accessed: December 19, 2022). </w:t>
+      </w:r>
+    </w:p>
+    <w:p>
+      <w:pPr>
+        <w:pStyle w:val="NormalWeb"/>
+      </w:pPr>
+      <w:r>
+        <w:rPr>
+          <w:i/>
+          <w:iCs/>
+        </w:rPr>
+        <w:t>React ES6 spread operator</w:t>
+      </w:r>
+      <w:r>
+        <w:t xml:space="preserve"> (no date) </w:t>
+      </w:r>
+      <w:r>
+        <w:rPr>
+          <w:i/>
+          <w:iCs/>
+        </w:rPr>
+        <w:t>W3 Schools</w:t>
+      </w:r>
+      <w:r>
+        <w:t xml:space="preserve">. Available at: https://www.w3schools.com/react/react_es6_spread.asp (Accessed: December 19, 2022). </w:t>
+      </w:r>
+    </w:p>
+    <w:p>
+      <w:pPr>
+        <w:pStyle w:val="NormalWeb"/>
+      </w:pPr>
+      <w:proofErr w:type="spellStart"/>
+      <w:r>
+        <w:t>Sakimura</w:t>
+      </w:r>
+      <w:proofErr w:type="spellEnd"/>
+      <w:r>
+        <w:t xml:space="preserve">, N. </w:t>
+      </w:r>
+      <w:r>
+        <w:rPr>
+          <w:i/>
+          <w:iCs/>
+        </w:rPr>
+        <w:t>et al.</w:t>
+      </w:r>
+      <w:r>
+        <w:t xml:space="preserve"> (2022) </w:t>
+      </w:r>
+      <w:r>
+        <w:rPr>
+          <w:i/>
+          <w:iCs/>
+        </w:rPr>
+        <w:t>OpenID Connect Core 1.0 incorporating errata set 1</w:t>
+      </w:r>
+      <w:r>
+        <w:t xml:space="preserve">, </w:t>
+      </w:r>
+      <w:r>
+        <w:rPr>
+          <w:i/>
+          <w:iCs/>
+        </w:rPr>
+        <w:t xml:space="preserve">OpenID Connect Core 1.0 </w:t>
+      </w:r>
+      <w:r>
+        <w:t xml:space="preserve">. OpenID Connect. Available at: https://openid.net/specs/openid-connect-core-1_0.html (Accessed: December 22, 2022). </w:t>
+      </w:r>
+    </w:p>
+    <w:p>
+      <w:pPr>
+        <w:pStyle w:val="NormalWeb"/>
+      </w:pPr>
+    </w:p>
+    <w:p>
+      <w:pPr>
+        <w:pStyle w:val="NormalWeb"/>
+      </w:pPr>
+      <w:r>
+        <w:rPr>
+          <w:i/>
+          <w:iCs/>
+        </w:rPr>
+        <w:t xml:space="preserve">Start using your </w:t>
+      </w:r>
+      <w:proofErr w:type="spellStart"/>
+      <w:r>
+        <w:rPr>
+          <w:i/>
+          <w:iCs/>
+        </w:rPr>
+        <w:t>openid</w:t>
+      </w:r>
+      <w:proofErr w:type="spellEnd"/>
+      <w:r>
+        <w:t xml:space="preserve"> (2012) </w:t>
+      </w:r>
+      <w:r>
+        <w:rPr>
+          <w:i/>
+          <w:iCs/>
+        </w:rPr>
+        <w:t>OpenID</w:t>
+      </w:r>
+      <w:r>
+        <w:t xml:space="preserve">. Available at: https://openid.net/start-using-your-openid/ (Accessed: November 8, 2022). </w:t>
+      </w:r>
+    </w:p>
+    <w:p>
+      <w:pPr>
+        <w:pStyle w:val="NormalWeb"/>
+      </w:pPr>
+      <w:r>
+        <w:rPr>
+          <w:i/>
+          <w:iCs/>
+        </w:rPr>
         <w:lastRenderedPageBreak/>
-        <w:t>Maaajomaaajo</w:t>
+        <w:t>Throw, and Try...Catch...Finally</w:t>
+      </w:r>
+      <w:r>
+        <w:t xml:space="preserve"> (no date) </w:t>
+      </w:r>
+      <w:r>
+        <w:rPr>
+          <w:i/>
+          <w:iCs/>
+        </w:rPr>
+        <w:t>JavaScript Errors</w:t>
+      </w:r>
+      <w:r>
+        <w:t xml:space="preserve">. W3 Schools. Available at: https://www.w3schools.com/js/js_errors.asp#:~:text=JavaScript%20try%20and%20catch,occurs%20in%20the%20try%20block. (Accessed: November 3, 2023). </w:t>
+      </w:r>
+    </w:p>
+    <w:p>
+      <w:pPr>
+        <w:pStyle w:val="NormalWeb"/>
+      </w:pPr>
+    </w:p>
+    <w:p>
+      <w:pPr>
+        <w:pStyle w:val="NormalWeb"/>
+      </w:pPr>
+      <w:r>
+        <w:t xml:space="preserve">Tiwari, V. (2022) </w:t>
+      </w:r>
+      <w:r>
+        <w:rPr>
+          <w:i/>
+          <w:iCs/>
+        </w:rPr>
+        <w:t xml:space="preserve">How to fix </w:t>
+      </w:r>
+      <w:proofErr w:type="spellStart"/>
+      <w:r>
+        <w:rPr>
+          <w:i/>
+          <w:iCs/>
+        </w:rPr>
+        <w:t>cors</w:t>
       </w:r>
       <w:proofErr w:type="spellEnd"/>
       <w:r>
-        <w:t xml:space="preserve"> 74955 silver badges1010 bronze badges, K.E. (2020) </w:t>
-      </w:r>
-      <w:r>
-        <w:rPr>
-          <w:i/>
-          <w:iCs/>
-        </w:rPr>
-        <w:t xml:space="preserve">What is the Difference Between </w:t>
+        <w:rPr>
+          <w:i/>
+          <w:iCs/>
+        </w:rPr>
+        <w:t xml:space="preserve"> error "no 'access-control-allow-origin' header is present on the requested resource"?</w:t>
+      </w:r>
+      <w:r>
+        <w:t xml:space="preserve">, </w:t>
       </w:r>
       <w:proofErr w:type="spellStart"/>
       <w:r>
@@ -1499,15 +1951,28 @@
           <w:i/>
           <w:iCs/>
         </w:rPr>
-        <w:t>handlechange</w:t>
+        <w:t>codedamn</w:t>
       </w:r>
       <w:proofErr w:type="spellEnd"/>
       <w:r>
-        <w:rPr>
-          <w:i/>
-          <w:iCs/>
-        </w:rPr>
-        <w:t xml:space="preserve"> vs </w:t>
+        <w:t xml:space="preserve">. Available at: https://codedamn.com/news/backend/how-to-fix-cors-error (Accessed: December 22, 2022). </w:t>
+      </w:r>
+    </w:p>
+    <w:p>
+      <w:pPr>
+        <w:pStyle w:val="NormalWeb"/>
+      </w:pPr>
+    </w:p>
+    <w:p>
+      <w:pPr>
+        <w:pStyle w:val="NormalWeb"/>
+      </w:pPr>
+      <w:r>
+        <w:rPr>
+          <w:i/>
+          <w:iCs/>
+        </w:rPr>
+        <w:t xml:space="preserve">Understanding and Resolving </w:t>
       </w:r>
       <w:proofErr w:type="spellStart"/>
       <w:r>
@@ -1515,7 +1980,7 @@
           <w:i/>
           <w:iCs/>
         </w:rPr>
-        <w:t>onchange</w:t>
+        <w:t>Cors</w:t>
       </w:r>
       <w:proofErr w:type="spellEnd"/>
       <w:r>
@@ -1523,218 +1988,50 @@
           <w:i/>
           <w:iCs/>
         </w:rPr>
-        <w:t xml:space="preserve"> in which is used in react?</w:t>
-      </w:r>
-      <w:r>
-        <w:t xml:space="preserve">, </w:t>
-      </w:r>
-      <w:r>
-        <w:rPr>
-          <w:i/>
-          <w:iCs/>
-        </w:rPr>
-        <w:t>Stack Overflow</w:t>
-      </w:r>
-      <w:r>
-        <w:t xml:space="preserve">. Available at: https://stackoverflow.com/questions/62197917/what-is-the-difference-between-handlechange-vs-onchange-in-which-is-used-in-reac (Accessed: December 31, 2022). </w:t>
-      </w:r>
-    </w:p>
-    <w:p>
-      <w:pPr>
-        <w:pStyle w:val="NormalWeb"/>
-      </w:pPr>
-    </w:p>
-    <w:p>
-      <w:pPr>
-        <w:pStyle w:val="NormalWeb"/>
-      </w:pPr>
-    </w:p>
-    <w:p>
-      <w:pPr>
-        <w:pStyle w:val="NormalWeb"/>
-      </w:pPr>
-      <w:r>
-        <w:t xml:space="preserve">Node.js (no date) </w:t>
-      </w:r>
-      <w:r>
-        <w:rPr>
-          <w:i/>
-          <w:iCs/>
-        </w:rPr>
-        <w:t>Overview of blocking vs Non-Blocking</w:t>
-      </w:r>
-      <w:r>
-        <w:t xml:space="preserve">, </w:t>
-      </w:r>
-      <w:r>
-        <w:rPr>
-          <w:i/>
-          <w:iCs/>
-        </w:rPr>
-        <w:t>Node.js</w:t>
-      </w:r>
-      <w:r>
-        <w:t xml:space="preserve">. Node.js. Available at: https://nodejs.org/en/docs/guides/blocking-vs-non-blocking/ (Accessed: December 13, 2022). </w:t>
-      </w:r>
-    </w:p>
-    <w:p>
-      <w:pPr>
-        <w:pStyle w:val="NormalWeb"/>
-      </w:pPr>
+        <w:t xml:space="preserve"> Error</w:t>
+      </w:r>
+      <w:r>
+        <w:t xml:space="preserve"> (no date) </w:t>
+      </w:r>
       <w:proofErr w:type="spellStart"/>
       <w:r>
-        <w:t>Olawanle</w:t>
+        <w:rPr>
+          <w:i/>
+          <w:iCs/>
+        </w:rPr>
+        <w:t>Contentstack</w:t>
       </w:r>
       <w:proofErr w:type="spellEnd"/>
       <w:r>
-        <w:t xml:space="preserve">, J. (2022) </w:t>
-      </w:r>
-      <w:r>
-        <w:rPr>
-          <w:i/>
-          <w:iCs/>
-        </w:rPr>
-        <w:t>Post HTTP Request in React</w:t>
-      </w:r>
-      <w:r>
-        <w:t xml:space="preserve">, </w:t>
-      </w:r>
-      <w:r>
-        <w:rPr>
-          <w:i/>
-          <w:iCs/>
-        </w:rPr>
-        <w:t>Stack Abuse</w:t>
-      </w:r>
-      <w:r>
-        <w:t xml:space="preserve">. Stack Abuse. Available at: https://stackabuse.com/post-http-request-in-react/ (Accessed: December 21, 2022). </w:t>
-      </w:r>
-    </w:p>
-    <w:p>
-      <w:pPr>
-        <w:pStyle w:val="NormalWeb"/>
-      </w:pPr>
-    </w:p>
-    <w:p>
-      <w:pPr>
-        <w:pStyle w:val="NormalWeb"/>
-      </w:pPr>
-      <w:proofErr w:type="spellStart"/>
-      <w:r>
-        <w:rPr>
-          <w:i/>
-          <w:iCs/>
-        </w:rPr>
-        <w:t>Openid</w:t>
-      </w:r>
-      <w:proofErr w:type="spellEnd"/>
-      <w:r>
-        <w:rPr>
-          <w:i/>
-          <w:iCs/>
-        </w:rPr>
-        <w:t xml:space="preserve"> Connect</w:t>
-      </w:r>
-      <w:r>
-        <w:t xml:space="preserve"> (2022) </w:t>
-      </w:r>
-      <w:r>
-        <w:rPr>
-          <w:i/>
-          <w:iCs/>
-        </w:rPr>
-        <w:t>IBM.com</w:t>
-      </w:r>
-      <w:r>
-        <w:t xml:space="preserve">. International Business Machines Inc. Available at: https://www.ibm.com/docs/en/was-liberty/base?topic=liberty-openid-connect (Accessed: December 19, 2022). </w:t>
-      </w:r>
-    </w:p>
-    <w:p>
-      <w:pPr>
-        <w:pStyle w:val="NormalWeb"/>
-      </w:pPr>
-    </w:p>
-    <w:p>
-      <w:pPr>
-        <w:pStyle w:val="NormalWeb"/>
-      </w:pPr>
-      <w:proofErr w:type="spellStart"/>
-      <w:r>
-        <w:t>Patadiya</w:t>
-      </w:r>
-      <w:proofErr w:type="spellEnd"/>
-      <w:r>
-        <w:t xml:space="preserve">, J. (2022) </w:t>
-      </w:r>
-      <w:r>
-        <w:rPr>
-          <w:i/>
-          <w:iCs/>
-        </w:rPr>
-        <w:t>React vs react native - key difference, features, advantages</w:t>
-      </w:r>
-      <w:r>
-        <w:t xml:space="preserve">, </w:t>
-      </w:r>
-      <w:proofErr w:type="spellStart"/>
-      <w:r>
-        <w:rPr>
-          <w:i/>
-          <w:iCs/>
-        </w:rPr>
-        <w:t>Radixweb</w:t>
-      </w:r>
-      <w:proofErr w:type="spellEnd"/>
-      <w:r>
-        <w:t xml:space="preserve">. </w:t>
-      </w:r>
-      <w:proofErr w:type="spellStart"/>
-      <w:r>
-        <w:t>Radixweb</w:t>
-      </w:r>
-      <w:proofErr w:type="spellEnd"/>
-      <w:r>
-        <w:t xml:space="preserve">. Available at: https://radixweb.com/blog/react-vs-react-native (Accessed: December 19, 2022). </w:t>
-      </w:r>
-    </w:p>
-    <w:p>
-      <w:pPr>
-        <w:pStyle w:val="NormalWeb"/>
-      </w:pPr>
-      <w:r>
-        <w:t xml:space="preserve">Raj, V. (2019) </w:t>
-      </w:r>
-      <w:r>
-        <w:rPr>
-          <w:i/>
-          <w:iCs/>
-        </w:rPr>
-        <w:t>Running react and node.js in one shot with concurrently!</w:t>
-      </w:r>
-      <w:r>
-        <w:t xml:space="preserve">, </w:t>
-      </w:r>
-      <w:r>
-        <w:rPr>
-          <w:i/>
-          <w:iCs/>
-        </w:rPr>
-        <w:t>DEV Community</w:t>
-      </w:r>
-      <w:r>
-        <w:t xml:space="preserve">. DEV Community. Available at: https://dev.to/numtostr/running-react-and-node-js-in-one-shot-with-concurrently-2oac (Accessed: December 19, 2022). </w:t>
-      </w:r>
-    </w:p>
-    <w:p>
-      <w:pPr>
-        <w:pStyle w:val="NormalWeb"/>
-      </w:pPr>
-      <w:r>
-        <w:rPr>
-          <w:i/>
-          <w:iCs/>
-        </w:rPr>
-        <w:t>React ES6 arrow functions</w:t>
+        <w:rPr>
+          <w:i/>
+          <w:iCs/>
+        </w:rPr>
+        <w:t xml:space="preserve"> RSS</w:t>
+      </w:r>
+      <w:r>
+        <w:t xml:space="preserve">. Available at: https://www.contentstack.com/docs/developers/how-to-guides/understanding-and-resolving-cors-error/ (Accessed: December 22, 2022). </w:t>
+      </w:r>
+    </w:p>
+    <w:p>
+      <w:pPr>
+        <w:pStyle w:val="NormalWeb"/>
+        <w:rPr>
+          <w:i/>
+          <w:iCs/>
+        </w:rPr>
+      </w:pPr>
+    </w:p>
+    <w:p>
+      <w:pPr>
+        <w:pStyle w:val="NormalWeb"/>
+      </w:pPr>
+      <w:r>
+        <w:rPr>
+          <w:i/>
+          <w:iCs/>
+        </w:rPr>
+        <w:t>Using the Effect Hook</w:t>
       </w:r>
       <w:r>
         <w:t xml:space="preserve"> (no date) </w:t>
@@ -1744,22 +2041,27 @@
           <w:i/>
           <w:iCs/>
         </w:rPr>
-        <w:t>W3 Schools</w:t>
-      </w:r>
-      <w:r>
-        <w:t xml:space="preserve">. Available at: https://www.w3schools.com/react/react_es6_arrow.asp (Accessed: December 19, 2022). </w:t>
-      </w:r>
-    </w:p>
-    <w:p>
-      <w:pPr>
-        <w:pStyle w:val="NormalWeb"/>
-      </w:pPr>
-      <w:r>
-        <w:rPr>
-          <w:i/>
-          <w:iCs/>
-        </w:rPr>
-        <w:t>React ES6 spread operator</w:t>
+        <w:t>ReactJS</w:t>
+      </w:r>
+      <w:r>
+        <w:t xml:space="preserve">. Available at: https://reactjs.org/docs/hooks-effect.html (Accessed: December 24, 2022). </w:t>
+      </w:r>
+    </w:p>
+    <w:p>
+      <w:pPr>
+        <w:pStyle w:val="NormalWeb"/>
+      </w:pPr>
+    </w:p>
+    <w:p>
+      <w:pPr>
+        <w:pStyle w:val="NormalWeb"/>
+      </w:pPr>
+      <w:r>
+        <w:rPr>
+          <w:i/>
+          <w:iCs/>
+        </w:rPr>
+        <w:t>Using the State Hook</w:t>
       </w:r>
       <w:r>
         <w:t xml:space="preserve"> (no date) </w:t>
@@ -1769,284 +2071,7 @@
           <w:i/>
           <w:iCs/>
         </w:rPr>
-        <w:t>W3 Schools</w:t>
-      </w:r>
-      <w:r>
-        <w:t xml:space="preserve">. Available at: https://www.w3schools.com/react/react_es6_spread.asp (Accessed: December 19, 2022). </w:t>
-      </w:r>
-    </w:p>
-    <w:p>
-      <w:pPr>
-        <w:pStyle w:val="NormalWeb"/>
-      </w:pPr>
-      <w:proofErr w:type="spellStart"/>
-      <w:r>
-        <w:t>Sakimura</w:t>
-      </w:r>
-      <w:proofErr w:type="spellEnd"/>
-      <w:r>
-        <w:t xml:space="preserve">, N. </w:t>
-      </w:r>
-      <w:r>
-        <w:rPr>
-          <w:i/>
-          <w:iCs/>
-        </w:rPr>
-        <w:t>et al.</w:t>
-      </w:r>
-      <w:r>
-        <w:t xml:space="preserve"> (2022) </w:t>
-      </w:r>
-      <w:r>
-        <w:rPr>
-          <w:i/>
-          <w:iCs/>
-        </w:rPr>
-        <w:t>OpenID Connect Core 1.0 incorporating errata set 1</w:t>
-      </w:r>
-      <w:r>
-        <w:t xml:space="preserve">, </w:t>
-      </w:r>
-      <w:r>
-        <w:rPr>
-          <w:i/>
-          <w:iCs/>
-        </w:rPr>
-        <w:t xml:space="preserve">OpenID Connect Core 1.0 </w:t>
-      </w:r>
-      <w:r>
-        <w:t xml:space="preserve">. OpenID Connect. Available at: https://openid.net/specs/openid-connect-core-1_0.html (Accessed: December 22, 2022). </w:t>
-      </w:r>
-    </w:p>
-    <w:p>
-      <w:pPr>
-        <w:pStyle w:val="NormalWeb"/>
-      </w:pPr>
-    </w:p>
-    <w:p>
-      <w:pPr>
-        <w:pStyle w:val="NormalWeb"/>
-      </w:pPr>
-      <w:r>
-        <w:rPr>
-          <w:i/>
-          <w:iCs/>
-        </w:rPr>
-        <w:t xml:space="preserve">Start using your </w:t>
-      </w:r>
-      <w:proofErr w:type="spellStart"/>
-      <w:r>
-        <w:rPr>
-          <w:i/>
-          <w:iCs/>
-        </w:rPr>
-        <w:t>openid</w:t>
-      </w:r>
-      <w:proofErr w:type="spellEnd"/>
-      <w:r>
-        <w:t xml:space="preserve"> (2012) </w:t>
-      </w:r>
-      <w:r>
-        <w:rPr>
-          <w:i/>
-          <w:iCs/>
-        </w:rPr>
-        <w:t>OpenID</w:t>
-      </w:r>
-      <w:r>
-        <w:t xml:space="preserve">. Available at: https://openid.net/start-using-your-openid/ (Accessed: November 8, 2022). </w:t>
-      </w:r>
-    </w:p>
-    <w:p>
-      <w:pPr>
-        <w:pStyle w:val="NormalWeb"/>
-      </w:pPr>
-      <w:r>
-        <w:rPr>
-          <w:i/>
-          <w:iCs/>
-        </w:rPr>
-        <w:t>Throw, and Try...Catch...Finally</w:t>
-      </w:r>
-      <w:r>
-        <w:t xml:space="preserve"> (no date) </w:t>
-      </w:r>
-      <w:r>
-        <w:rPr>
-          <w:i/>
-          <w:iCs/>
-        </w:rPr>
-        <w:t>JavaScript Errors</w:t>
-      </w:r>
-      <w:r>
-        <w:t xml:space="preserve">. W3 Schools. Available at: https://www.w3schools.com/js/js_errors.asp#:~:text=JavaScript%20try%20and%20catch,occurs%20in%20the%20try%20block. (Accessed: November 3, 2023). </w:t>
-      </w:r>
-    </w:p>
-    <w:p>
-      <w:pPr>
-        <w:pStyle w:val="NormalWeb"/>
-      </w:pPr>
-    </w:p>
-    <w:p>
-      <w:pPr>
-        <w:pStyle w:val="NormalWeb"/>
-      </w:pPr>
-      <w:r>
-        <w:t xml:space="preserve">Tiwari, V. (2022) </w:t>
-      </w:r>
-      <w:r>
-        <w:rPr>
-          <w:i/>
-          <w:iCs/>
-        </w:rPr>
-        <w:t xml:space="preserve">How to fix </w:t>
-      </w:r>
-      <w:proofErr w:type="spellStart"/>
-      <w:r>
-        <w:rPr>
-          <w:i/>
-          <w:iCs/>
-        </w:rPr>
-        <w:t>cors</w:t>
-      </w:r>
-      <w:proofErr w:type="spellEnd"/>
-      <w:r>
-        <w:rPr>
-          <w:i/>
-          <w:iCs/>
-        </w:rPr>
-        <w:t xml:space="preserve"> error "no 'access-control-allow-origin' header is present on the requested resource"?</w:t>
-      </w:r>
-      <w:r>
-        <w:t xml:space="preserve">, </w:t>
-      </w:r>
-      <w:proofErr w:type="spellStart"/>
-      <w:r>
-        <w:rPr>
-          <w:i/>
-          <w:iCs/>
-        </w:rPr>
-        <w:t>codedamn</w:t>
-      </w:r>
-      <w:proofErr w:type="spellEnd"/>
-      <w:r>
-        <w:t xml:space="preserve">. Available at: https://codedamn.com/news/backend/how-to-fix-cors-error (Accessed: December 22, 2022). </w:t>
-      </w:r>
-    </w:p>
-    <w:p>
-      <w:pPr>
-        <w:pStyle w:val="NormalWeb"/>
-      </w:pPr>
-    </w:p>
-    <w:p>
-      <w:pPr>
-        <w:pStyle w:val="NormalWeb"/>
-      </w:pPr>
-      <w:r>
-        <w:rPr>
-          <w:i/>
-          <w:iCs/>
-        </w:rPr>
-        <w:t xml:space="preserve">Understanding and Resolving </w:t>
-      </w:r>
-      <w:proofErr w:type="spellStart"/>
-      <w:r>
-        <w:rPr>
-          <w:i/>
-          <w:iCs/>
-        </w:rPr>
-        <w:t>Cors</w:t>
-      </w:r>
-      <w:proofErr w:type="spellEnd"/>
-      <w:r>
-        <w:rPr>
-          <w:i/>
-          <w:iCs/>
-        </w:rPr>
-        <w:t xml:space="preserve"> Error</w:t>
-      </w:r>
-      <w:r>
-        <w:t xml:space="preserve"> (no date) </w:t>
-      </w:r>
-      <w:proofErr w:type="spellStart"/>
-      <w:r>
-        <w:rPr>
-          <w:i/>
-          <w:iCs/>
-        </w:rPr>
-        <w:t>Contentstack</w:t>
-      </w:r>
-      <w:proofErr w:type="spellEnd"/>
-      <w:r>
-        <w:rPr>
-          <w:i/>
-          <w:iCs/>
-        </w:rPr>
-        <w:t xml:space="preserve"> RSS</w:t>
-      </w:r>
-      <w:r>
-        <w:t xml:space="preserve">. Available at: https://www.contentstack.com/docs/developers/how-to-guides/understanding-and-resolving-cors-error/ (Accessed: December 22, 2022). </w:t>
-      </w:r>
-    </w:p>
-    <w:p>
-      <w:pPr>
-        <w:pStyle w:val="NormalWeb"/>
-        <w:rPr>
-          <w:i/>
-          <w:iCs/>
-        </w:rPr>
-      </w:pPr>
-    </w:p>
-    <w:p>
-      <w:pPr>
-        <w:pStyle w:val="NormalWeb"/>
-      </w:pPr>
-      <w:r>
-        <w:rPr>
-          <w:i/>
-          <w:iCs/>
-        </w:rPr>
-        <w:t>Using the Effect Hook</w:t>
-      </w:r>
-      <w:r>
-        <w:t xml:space="preserve"> (no date) </w:t>
-      </w:r>
-      <w:r>
-        <w:rPr>
-          <w:i/>
-          <w:iCs/>
-        </w:rPr>
         <w:t>ReactJS</w:t>
-      </w:r>
-      <w:r>
-        <w:t xml:space="preserve">. Available at: https://reactjs.org/docs/hooks-effect.html (Accessed: December 24, 2022). </w:t>
-      </w:r>
-    </w:p>
-    <w:p>
-      <w:pPr>
-        <w:pStyle w:val="NormalWeb"/>
-      </w:pPr>
-    </w:p>
-    <w:p>
-      <w:pPr>
-        <w:pStyle w:val="NormalWeb"/>
-      </w:pPr>
-      <w:r>
-        <w:rPr>
-          <w:i/>
-          <w:iCs/>
-        </w:rPr>
-        <w:t>Using the State Hook</w:t>
-      </w:r>
-      <w:r>
-        <w:t xml:space="preserve"> (no date) </w:t>
-      </w:r>
-      <w:r>
-        <w:rPr>
-          <w:i/>
-          <w:iCs/>
-        </w:rPr>
-        <w:t>React</w:t>
       </w:r>
       <w:r>
         <w:t xml:space="preserve">. Available at: https://reactjs.org/docs/hooks-state.html (Accessed: December 19, 2022). </w:t>

</xml_diff>

<commit_message>
Front end only of Google SSO - not querying back end. Was invoking  auth error and clearing out token on failed prescription retrieve for a while, this is solved now, soon to  be  GETting presc successfully!
</commit_message>
<xml_diff>
--- a/misc&Notes/HDip Bibliography & Notes.docx
+++ b/misc&Notes/HDip Bibliography & Notes.docx
@@ -1227,6 +1227,117 @@
       <w:pPr>
         <w:pStyle w:val="NormalWeb"/>
       </w:pPr>
+      <w:proofErr w:type="spellStart"/>
+      <w:r>
+        <w:t>Bosler</w:t>
+      </w:r>
+      <w:proofErr w:type="spellEnd"/>
+      <w:r>
+        <w:t xml:space="preserve">, F. (2020) </w:t>
+      </w:r>
+      <w:r>
+        <w:rPr>
+          <w:i/>
+          <w:iCs/>
+        </w:rPr>
+        <w:t xml:space="preserve">Set up an </w:t>
+      </w:r>
+      <w:proofErr w:type="spellStart"/>
+      <w:r>
+        <w:rPr>
+          <w:i/>
+          <w:iCs/>
+        </w:rPr>
+        <w:t>express.Js</w:t>
+      </w:r>
+      <w:proofErr w:type="spellEnd"/>
+      <w:r>
+        <w:rPr>
+          <w:i/>
+          <w:iCs/>
+        </w:rPr>
+        <w:t xml:space="preserve"> app with passport.js and </w:t>
+      </w:r>
+      <w:proofErr w:type="spellStart"/>
+      <w:r>
+        <w:rPr>
+          <w:i/>
+          <w:iCs/>
+        </w:rPr>
+        <w:t>mongodb</w:t>
+      </w:r>
+      <w:proofErr w:type="spellEnd"/>
+      <w:r>
+        <w:rPr>
+          <w:i/>
+          <w:iCs/>
+        </w:rPr>
+        <w:t xml:space="preserve"> for password authentication</w:t>
+      </w:r>
+      <w:r>
+        <w:t xml:space="preserve">, </w:t>
+      </w:r>
+      <w:r>
+        <w:rPr>
+          <w:i/>
+          <w:iCs/>
+        </w:rPr>
+        <w:t>Medium</w:t>
+      </w:r>
+      <w:r>
+        <w:t xml:space="preserve">. The </w:t>
+      </w:r>
+      <w:proofErr w:type="spellStart"/>
+      <w:r>
+        <w:t>Startup</w:t>
+      </w:r>
+      <w:proofErr w:type="spellEnd"/>
+      <w:r>
+        <w:t xml:space="preserve">. Available at: https://medium.com/swlh/set-up-an-express-js-app-with-passport-js-and-mongodb-for-password-authentication-6ea05d95335c#94df (Accessed: January 4, 2023). </w:t>
+      </w:r>
+    </w:p>
+    <w:p>
+      <w:pPr>
+        <w:pStyle w:val="NormalWeb"/>
+      </w:pPr>
+    </w:p>
+    <w:p>
+      <w:pPr>
+        <w:pStyle w:val="NormalWeb"/>
+      </w:pPr>
+      <w:r>
+        <w:t xml:space="preserve">Codes, C. (2022) </w:t>
+      </w:r>
+      <w:r>
+        <w:rPr>
+          <w:i/>
+          <w:iCs/>
+        </w:rPr>
+        <w:t>Google Identity Services Login with react (2022 react Google Login)</w:t>
+      </w:r>
+      <w:r>
+        <w:t xml:space="preserve">, </w:t>
+      </w:r>
+      <w:r>
+        <w:rPr>
+          <w:i/>
+          <w:iCs/>
+        </w:rPr>
+        <w:t>YouTube</w:t>
+      </w:r>
+      <w:r>
+        <w:t xml:space="preserve">. YouTube. Available at: https://www.youtube.com/watch?v=roxC8SMs7HU&amp;t=944s&amp;ab_channel=CooperCodes (Accessed: January 5, 2023). </w:t>
+      </w:r>
+    </w:p>
+    <w:p>
+      <w:pPr>
+        <w:pStyle w:val="NormalWeb"/>
+      </w:pPr>
+    </w:p>
+    <w:p>
+      <w:pPr>
+        <w:pStyle w:val="NormalWeb"/>
+      </w:pPr>
       <w:r>
         <w:rPr>
           <w:i/>
@@ -1783,6 +1894,7 @@
           <w:i/>
           <w:iCs/>
         </w:rPr>
+        <w:lastRenderedPageBreak/>
         <w:t>React ES6 spread operator</w:t>
       </w:r>
       <w:r>
@@ -1890,7 +2002,6 @@
           <w:i/>
           <w:iCs/>
         </w:rPr>
-        <w:lastRenderedPageBreak/>
         <w:t>Throw, and Try...Catch...Finally</w:t>
       </w:r>
       <w:r>

</xml_diff>

<commit_message>
close to having logout flow implemented
</commit_message>
<xml_diff>
--- a/misc&Notes/HDip Bibliography & Notes.docx
+++ b/misc&Notes/HDip Bibliography & Notes.docx
@@ -56,23 +56,23 @@
           <w:sz w:val="23"/>
           <w:szCs w:val="23"/>
         </w:rPr>
-        <w:t> The name of the Institution: Dublin Business School</w:t>
-      </w:r>
-    </w:p>
-    <w:p>
-      <w:pPr>
-        <w:pStyle w:val="Default"/>
-        <w:rPr>
-          <w:sz w:val="23"/>
-          <w:szCs w:val="23"/>
-        </w:rPr>
-      </w:pPr>
-      <w:r>
-        <w:rPr>
-          <w:sz w:val="23"/>
-          <w:szCs w:val="23"/>
-        </w:rPr>
-        <w:t> The course title: Higher Diploma in Science in Computing</w:t>
+        <w:t>Dublin Business School</w:t>
+      </w:r>
+    </w:p>
+    <w:p>
+      <w:pPr>
+        <w:pStyle w:val="Default"/>
+        <w:rPr>
+          <w:sz w:val="23"/>
+          <w:szCs w:val="23"/>
+        </w:rPr>
+      </w:pPr>
+      <w:r>
+        <w:rPr>
+          <w:sz w:val="23"/>
+          <w:szCs w:val="23"/>
+        </w:rPr>
+        <w:t>Higher Diploma in Science in Computing</w:t>
       </w:r>
     </w:p>
     <w:p>
@@ -2728,6 +2728,13 @@
       <w:lang w:val="en-GB"/>
     </w:rPr>
   </w:style>
+  <w:style w:type="paragraph" w:styleId="Revision">
+    <w:name w:val="Revision"/>
+    <w:hidden/>
+    <w:uiPriority w:val="99"/>
+    <w:semiHidden/>
+    <w:rsid w:val="00416789"/>
+  </w:style>
 </w:styles>
 </file>
 

</xml_diff>